<commit_message>
Wrote some Documentation. Refactored Project quite a bit so it uses Exits.
</commit_message>
<xml_diff>
--- a/Dokumentation Zuul.docx
+++ b/Dokumentation Zuul.docx
@@ -2,6 +2,448 @@
 <file path=word/document.xml><?xml version="1.0" encoding="utf-8"?>
 <w:document xmlns:wpc="http://schemas.microsoft.com/office/word/2010/wordprocessingCanvas" xmlns:cx="http://schemas.microsoft.com/office/drawing/2014/chartex" xmlns:cx1="http://schemas.microsoft.com/office/drawing/2015/9/8/chartex" xmlns:mc="http://schemas.openxmlformats.org/markup-compatibility/2006" xmlns:o="urn:schemas-microsoft-com:office:office" xmlns:r="http://schemas.openxmlformats.org/officeDocument/2006/relationships" xmlns:m="http://schemas.openxmlformats.org/officeDocument/2006/math" xmlns:v="urn:schemas-microsoft-com:vml" xmlns:wp14="http://schemas.microsoft.com/office/word/2010/wordprocessingDrawing" xmlns:wp="http://schemas.openxmlformats.org/drawingml/2006/wordprocessingDrawing" xmlns:w10="urn:schemas-microsoft-com:office:word" xmlns:w="http://schemas.openxmlformats.org/wordprocessingml/2006/main" xmlns:w14="http://schemas.microsoft.com/office/word/2010/wordml" xmlns:w15="http://schemas.microsoft.com/office/word/2012/wordml" xmlns:w16se="http://schemas.microsoft.com/office/word/2015/wordml/symex" xmlns:wpg="http://schemas.microsoft.com/office/word/2010/wordprocessingGroup" xmlns:wpi="http://schemas.microsoft.com/office/word/2010/wordprocessingInk" xmlns:wne="http://schemas.microsoft.com/office/word/2006/wordml" xmlns:wps="http://schemas.microsoft.com/office/word/2010/wordprocessingShape" mc:Ignorable="w14 w15 w16se wp14">
   <w:body>
+    <w:sdt>
+      <w:sdtPr>
+        <w:rPr>
+          <w:color w:val="5B9BD5" w:themeColor="accent1"/>
+        </w:rPr>
+        <w:id w:val="952282162"/>
+        <w:docPartObj>
+          <w:docPartGallery w:val="Cover Pages"/>
+          <w:docPartUnique/>
+        </w:docPartObj>
+      </w:sdtPr>
+      <w:sdtEndPr>
+        <w:rPr>
+          <w:rFonts w:eastAsiaTheme="minorHAnsi"/>
+          <w:color w:val="auto"/>
+          <w:lang w:eastAsia="en-US"/>
+        </w:rPr>
+      </w:sdtEndPr>
+      <w:sdtContent>
+        <w:p>
+          <w:pPr>
+            <w:pStyle w:val="KeinLeerraum"/>
+            <w:spacing w:before="1540" w:after="240"/>
+            <w:jc w:val="center"/>
+            <w:rPr>
+              <w:color w:val="5B9BD5" w:themeColor="accent1"/>
+            </w:rPr>
+          </w:pPr>
+          <w:r>
+            <w:rPr>
+              <w:noProof/>
+              <w:color w:val="5B9BD5" w:themeColor="accent1"/>
+            </w:rPr>
+            <w:drawing>
+              <wp:inline distT="0" distB="0" distL="0" distR="0">
+                <wp:extent cx="1417320" cy="750898"/>
+                <wp:effectExtent l="0" t="0" r="0" b="0"/>
+                <wp:docPr id="143" name="Bild 143"/>
+                <wp:cNvGraphicFramePr>
+                  <a:graphicFrameLocks xmlns:a="http://schemas.openxmlformats.org/drawingml/2006/main" noChangeAspect="1"/>
+                </wp:cNvGraphicFramePr>
+                <a:graphic xmlns:a="http://schemas.openxmlformats.org/drawingml/2006/main">
+                  <a:graphicData uri="http://schemas.openxmlformats.org/drawingml/2006/picture">
+                    <pic:pic xmlns:pic="http://schemas.openxmlformats.org/drawingml/2006/picture">
+                      <pic:nvPicPr>
+                        <pic:cNvPr id="3" name="t55.png"/>
+                        <pic:cNvPicPr/>
+                      </pic:nvPicPr>
+                      <pic:blipFill>
+                        <a:blip r:embed="rId8" cstate="print">
+                          <a:duotone>
+                            <a:schemeClr val="accent1">
+                              <a:shade val="45000"/>
+                              <a:satMod val="135000"/>
+                            </a:schemeClr>
+                            <a:prstClr val="white"/>
+                          </a:duotone>
+                          <a:extLst>
+                            <a:ext uri="{28A0092B-C50C-407E-A947-70E740481C1C}">
+                              <a14:useLocalDpi xmlns:a14="http://schemas.microsoft.com/office/drawing/2010/main" val="0"/>
+                            </a:ext>
+                          </a:extLst>
+                        </a:blip>
+                        <a:stretch>
+                          <a:fillRect/>
+                        </a:stretch>
+                      </pic:blipFill>
+                      <pic:spPr>
+                        <a:xfrm>
+                          <a:off x="0" y="0"/>
+                          <a:ext cx="1417320" cy="750898"/>
+                        </a:xfrm>
+                        <a:prstGeom prst="rect">
+                          <a:avLst/>
+                        </a:prstGeom>
+                        <a:noFill/>
+                        <a:ln>
+                          <a:noFill/>
+                        </a:ln>
+                      </pic:spPr>
+                    </pic:pic>
+                  </a:graphicData>
+                </a:graphic>
+              </wp:inline>
+            </w:drawing>
+          </w:r>
+        </w:p>
+        <w:sdt>
+          <w:sdtPr>
+            <w:rPr>
+              <w:rFonts w:asciiTheme="majorHAnsi" w:eastAsiaTheme="majorEastAsia" w:hAnsiTheme="majorHAnsi" w:cstheme="majorBidi"/>
+              <w:caps/>
+              <w:color w:val="5B9BD5" w:themeColor="accent1"/>
+              <w:sz w:val="72"/>
+              <w:szCs w:val="72"/>
+            </w:rPr>
+            <w:alias w:val="Titel"/>
+            <w:tag w:val=""/>
+            <w:id w:val="1735040861"/>
+            <w:placeholder>
+              <w:docPart w:val="BE8738A281F643C2B055A0559FDC3427"/>
+            </w:placeholder>
+            <w:dataBinding w:prefixMappings="xmlns:ns0='http://purl.org/dc/elements/1.1/' xmlns:ns1='http://schemas.openxmlformats.org/package/2006/metadata/core-properties' " w:xpath="/ns1:coreProperties[1]/ns0:title[1]" w:storeItemID="{6C3C8BC8-F283-45AE-878A-BAB7291924A1}"/>
+            <w:text/>
+          </w:sdtPr>
+          <w:sdtEndPr>
+            <w:rPr>
+              <w:sz w:val="80"/>
+              <w:szCs w:val="80"/>
+            </w:rPr>
+          </w:sdtEndPr>
+          <w:sdtContent>
+            <w:p>
+              <w:pPr>
+                <w:pStyle w:val="KeinLeerraum"/>
+                <w:pBdr>
+                  <w:top w:val="single" w:sz="6" w:space="6" w:color="5B9BD5" w:themeColor="accent1"/>
+                  <w:bottom w:val="single" w:sz="6" w:space="6" w:color="5B9BD5" w:themeColor="accent1"/>
+                </w:pBdr>
+                <w:spacing w:after="240"/>
+                <w:jc w:val="center"/>
+                <w:rPr>
+                  <w:rFonts w:asciiTheme="majorHAnsi" w:eastAsiaTheme="majorEastAsia" w:hAnsiTheme="majorHAnsi" w:cstheme="majorBidi"/>
+                  <w:caps/>
+                  <w:color w:val="5B9BD5" w:themeColor="accent1"/>
+                  <w:sz w:val="80"/>
+                  <w:szCs w:val="80"/>
+                </w:rPr>
+              </w:pPr>
+              <w:r>
+                <w:rPr>
+                  <w:rFonts w:asciiTheme="majorHAnsi" w:eastAsiaTheme="majorEastAsia" w:hAnsiTheme="majorHAnsi" w:cstheme="majorBidi"/>
+                  <w:caps/>
+                  <w:color w:val="5B9BD5" w:themeColor="accent1"/>
+                  <w:sz w:val="72"/>
+                  <w:szCs w:val="72"/>
+                </w:rPr>
+                <w:t>Projekt Zuul</w:t>
+              </w:r>
+            </w:p>
+          </w:sdtContent>
+        </w:sdt>
+        <w:sdt>
+          <w:sdtPr>
+            <w:rPr>
+              <w:color w:val="5B9BD5" w:themeColor="accent1"/>
+              <w:sz w:val="28"/>
+              <w:szCs w:val="28"/>
+            </w:rPr>
+            <w:alias w:val="Untertitel"/>
+            <w:tag w:val=""/>
+            <w:id w:val="328029620"/>
+            <w:placeholder>
+              <w:docPart w:val="1D7E58E0EF3044CCB6E7F375056304D8"/>
+            </w:placeholder>
+            <w:dataBinding w:prefixMappings="xmlns:ns0='http://purl.org/dc/elements/1.1/' xmlns:ns1='http://schemas.openxmlformats.org/package/2006/metadata/core-properties' " w:xpath="/ns1:coreProperties[1]/ns0:subject[1]" w:storeItemID="{6C3C8BC8-F283-45AE-878A-BAB7291924A1}"/>
+            <w:text/>
+          </w:sdtPr>
+          <w:sdtContent>
+            <w:p>
+              <w:pPr>
+                <w:pStyle w:val="KeinLeerraum"/>
+                <w:jc w:val="center"/>
+                <w:rPr>
+                  <w:color w:val="5B9BD5" w:themeColor="accent1"/>
+                  <w:sz w:val="28"/>
+                  <w:szCs w:val="28"/>
+                </w:rPr>
+              </w:pPr>
+              <w:r>
+                <w:rPr>
+                  <w:color w:val="5B9BD5" w:themeColor="accent1"/>
+                  <w:sz w:val="28"/>
+                  <w:szCs w:val="28"/>
+                </w:rPr>
+                <w:t>Von Duarte Goncalves Mendes</w:t>
+              </w:r>
+            </w:p>
+          </w:sdtContent>
+        </w:sdt>
+        <w:p>
+          <w:pPr>
+            <w:pStyle w:val="KeinLeerraum"/>
+            <w:spacing w:before="480"/>
+            <w:jc w:val="center"/>
+            <w:rPr>
+              <w:color w:val="5B9BD5" w:themeColor="accent1"/>
+            </w:rPr>
+          </w:pPr>
+          <w:r>
+            <w:rPr>
+              <w:noProof/>
+              <w:color w:val="5B9BD5" w:themeColor="accent1"/>
+            </w:rPr>
+            <w:drawing>
+              <wp:inline distT="0" distB="0" distL="0" distR="0">
+                <wp:extent cx="758952" cy="478932"/>
+                <wp:effectExtent l="0" t="0" r="3175" b="0"/>
+                <wp:docPr id="144" name="Bild 144"/>
+                <wp:cNvGraphicFramePr>
+                  <a:graphicFrameLocks xmlns:a="http://schemas.openxmlformats.org/drawingml/2006/main" noChangeAspect="1"/>
+                </wp:cNvGraphicFramePr>
+                <a:graphic xmlns:a="http://schemas.openxmlformats.org/drawingml/2006/main">
+                  <a:graphicData uri="http://schemas.openxmlformats.org/drawingml/2006/picture">
+                    <pic:pic xmlns:pic="http://schemas.openxmlformats.org/drawingml/2006/picture">
+                      <pic:nvPicPr>
+                        <pic:cNvPr id="9" name="roco bottom.png"/>
+                        <pic:cNvPicPr/>
+                      </pic:nvPicPr>
+                      <pic:blipFill>
+                        <a:blip r:embed="rId9" cstate="print">
+                          <a:duotone>
+                            <a:schemeClr val="accent1">
+                              <a:shade val="45000"/>
+                              <a:satMod val="135000"/>
+                            </a:schemeClr>
+                            <a:prstClr val="white"/>
+                          </a:duotone>
+                          <a:extLst>
+                            <a:ext uri="{28A0092B-C50C-407E-A947-70E740481C1C}">
+                              <a14:useLocalDpi xmlns:a14="http://schemas.microsoft.com/office/drawing/2010/main" val="0"/>
+                            </a:ext>
+                          </a:extLst>
+                        </a:blip>
+                        <a:stretch>
+                          <a:fillRect/>
+                        </a:stretch>
+                      </pic:blipFill>
+                      <pic:spPr>
+                        <a:xfrm>
+                          <a:off x="0" y="0"/>
+                          <a:ext cx="758952" cy="478932"/>
+                        </a:xfrm>
+                        <a:prstGeom prst="rect">
+                          <a:avLst/>
+                        </a:prstGeom>
+                      </pic:spPr>
+                    </pic:pic>
+                  </a:graphicData>
+                </a:graphic>
+              </wp:inline>
+            </w:drawing>
+          </w:r>
+        </w:p>
+        <w:p>
+          <w:r>
+            <w:rPr>
+              <w:noProof/>
+              <w:color w:val="5B9BD5" w:themeColor="accent1"/>
+            </w:rPr>
+            <mc:AlternateContent>
+              <mc:Choice Requires="wps">
+                <w:drawing>
+                  <wp:anchor distT="0" distB="0" distL="114300" distR="114300" simplePos="0" relativeHeight="251659264" behindDoc="0" locked="0" layoutInCell="1" allowOverlap="1">
+                    <wp:simplePos x="0" y="0"/>
+                    <wp:positionH relativeFrom="margin">
+                      <wp:align>right</wp:align>
+                    </wp:positionH>
+                    <mc:AlternateContent>
+                      <mc:Choice Requires="wp14">
+                        <wp:positionV relativeFrom="page">
+                          <wp14:pctPosVOffset>85000</wp14:pctPosVOffset>
+                        </wp:positionV>
+                      </mc:Choice>
+                      <mc:Fallback>
+                        <wp:positionV relativeFrom="page">
+                          <wp:posOffset>9088120</wp:posOffset>
+                        </wp:positionV>
+                      </mc:Fallback>
+                    </mc:AlternateContent>
+                    <wp:extent cx="6553200" cy="576263"/>
+                    <wp:effectExtent l="0" t="0" r="11430" b="14605"/>
+                    <wp:wrapNone/>
+                    <wp:docPr id="142" name="Textfeld 142"/>
+                    <wp:cNvGraphicFramePr/>
+                    <a:graphic xmlns:a="http://schemas.openxmlformats.org/drawingml/2006/main">
+                      <a:graphicData uri="http://schemas.microsoft.com/office/word/2010/wordprocessingShape">
+                        <wps:wsp>
+                          <wps:cNvSpPr txBox="1"/>
+                          <wps:spPr>
+                            <a:xfrm>
+                              <a:off x="0" y="0"/>
+                              <a:ext cx="6553200" cy="576263"/>
+                            </a:xfrm>
+                            <a:prstGeom prst="rect">
+                              <a:avLst/>
+                            </a:prstGeom>
+                            <a:noFill/>
+                            <a:ln w="6350">
+                              <a:noFill/>
+                            </a:ln>
+                            <a:effectLst/>
+                          </wps:spPr>
+                          <wps:style>
+                            <a:lnRef idx="0">
+                              <a:schemeClr val="accent1"/>
+                            </a:lnRef>
+                            <a:fillRef idx="0">
+                              <a:schemeClr val="accent1"/>
+                            </a:fillRef>
+                            <a:effectRef idx="0">
+                              <a:schemeClr val="accent1"/>
+                            </a:effectRef>
+                            <a:fontRef idx="minor">
+                              <a:schemeClr val="dk1"/>
+                            </a:fontRef>
+                          </wps:style>
+                          <wps:txbx>
+                            <w:txbxContent>
+                              <w:sdt>
+                                <w:sdtPr>
+                                  <w:rPr>
+                                    <w:caps/>
+                                    <w:color w:val="5B9BD5" w:themeColor="accent1"/>
+                                    <w:sz w:val="24"/>
+                                    <w:szCs w:val="28"/>
+                                  </w:rPr>
+                                  <w:alias w:val="Datum"/>
+                                  <w:tag w:val=""/>
+                                  <w:id w:val="197127006"/>
+                                  <w:dataBinding w:prefixMappings="xmlns:ns0='http://schemas.microsoft.com/office/2006/coverPageProps' " w:xpath="/ns0:CoverPageProperties[1]/ns0:PublishDate[1]" w:storeItemID="{55AF091B-3C7A-41E3-B477-F2FDAA23CFDA}"/>
+                                  <w:date w:fullDate="2018-09-24T00:00:00Z">
+                                    <w:dateFormat w:val="d. MMMM yyyy"/>
+                                    <w:lid w:val="de-DE"/>
+                                    <w:storeMappedDataAs w:val="dateTime"/>
+                                    <w:calendar w:val="gregorian"/>
+                                  </w:date>
+                                </w:sdtPr>
+                                <w:sdtContent>
+                                  <w:p>
+                                    <w:pPr>
+                                      <w:pStyle w:val="KeinLeerraum"/>
+                                      <w:spacing w:after="40"/>
+                                      <w:jc w:val="center"/>
+                                      <w:rPr>
+                                        <w:caps/>
+                                        <w:color w:val="5B9BD5" w:themeColor="accent1"/>
+                                        <w:sz w:val="24"/>
+                                        <w:szCs w:val="28"/>
+                                      </w:rPr>
+                                    </w:pPr>
+                                    <w:r>
+                                      <w:rPr>
+                                        <w:caps/>
+                                        <w:color w:val="5B9BD5" w:themeColor="accent1"/>
+                                        <w:sz w:val="24"/>
+                                        <w:szCs w:val="28"/>
+                                        <w:lang w:val="de-DE"/>
+                                      </w:rPr>
+                                      <w:t>24. September 2018</w:t>
+                                    </w:r>
+                                  </w:p>
+                                </w:sdtContent>
+                              </w:sdt>
+                            </w:txbxContent>
+                          </wps:txbx>
+                          <wps:bodyPr rot="0" spcFirstLastPara="0" vertOverflow="overflow" horzOverflow="overflow" vert="horz" wrap="square" lIns="0" tIns="0" rIns="0" bIns="0" numCol="1" spcCol="0" rtlCol="0" fromWordArt="0" anchor="b" anchorCtr="0" forceAA="0" compatLnSpc="1">
+                            <a:prstTxWarp prst="textNoShape">
+                              <a:avLst/>
+                            </a:prstTxWarp>
+                            <a:noAutofit/>
+                          </wps:bodyPr>
+                        </wps:wsp>
+                      </a:graphicData>
+                    </a:graphic>
+                    <wp14:sizeRelH relativeFrom="margin">
+                      <wp14:pctWidth>100000</wp14:pctWidth>
+                    </wp14:sizeRelH>
+                    <wp14:sizeRelV relativeFrom="margin">
+                      <wp14:pctHeight>0</wp14:pctHeight>
+                    </wp14:sizeRelV>
+                  </wp:anchor>
+                </w:drawing>
+              </mc:Choice>
+              <mc:Fallback>
+                <w:pict>
+                  <v:shapetype id="_x0000_t202" coordsize="21600,21600" o:spt="202" path="m,l,21600r21600,l21600,xe">
+                    <v:stroke joinstyle="miter"/>
+                    <v:path gradientshapeok="t" o:connecttype="rect"/>
+                  </v:shapetype>
+                  <v:shape id="Textfeld 142" o:spid="_x0000_s1026" type="#_x0000_t202" style="position:absolute;margin-left:464.8pt;margin-top:0;width:516pt;height:45.4pt;z-index:251659264;visibility:visible;mso-wrap-style:square;mso-width-percent:1000;mso-height-percent:0;mso-top-percent:850;mso-wrap-distance-left:9pt;mso-wrap-distance-top:0;mso-wrap-distance-right:9pt;mso-wrap-distance-bottom:0;mso-position-horizontal:right;mso-position-horizontal-relative:margin;mso-position-vertical-relative:page;mso-width-percent:1000;mso-height-percent:0;mso-top-percent:850;mso-width-relative:margin;mso-height-relative:margin;v-text-anchor:bottom" o:gfxdata="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" filled="f" stroked="f" strokeweight=".5pt">
+                    <v:textbox inset="0,0,0,0">
+                      <w:txbxContent>
+                        <w:sdt>
+                          <w:sdtPr>
+                            <w:rPr>
+                              <w:caps/>
+                              <w:color w:val="5B9BD5" w:themeColor="accent1"/>
+                              <w:sz w:val="24"/>
+                              <w:szCs w:val="28"/>
+                            </w:rPr>
+                            <w:alias w:val="Datum"/>
+                            <w:tag w:val=""/>
+                            <w:id w:val="197127006"/>
+                            <w:dataBinding w:prefixMappings="xmlns:ns0='http://schemas.microsoft.com/office/2006/coverPageProps' " w:xpath="/ns0:CoverPageProperties[1]/ns0:PublishDate[1]" w:storeItemID="{55AF091B-3C7A-41E3-B477-F2FDAA23CFDA}"/>
+                            <w:date w:fullDate="2018-09-24T00:00:00Z">
+                              <w:dateFormat w:val="d. MMMM yyyy"/>
+                              <w:lid w:val="de-DE"/>
+                              <w:storeMappedDataAs w:val="dateTime"/>
+                              <w:calendar w:val="gregorian"/>
+                            </w:date>
+                          </w:sdtPr>
+                          <w:sdtContent>
+                            <w:p>
+                              <w:pPr>
+                                <w:pStyle w:val="KeinLeerraum"/>
+                                <w:spacing w:after="40"/>
+                                <w:jc w:val="center"/>
+                                <w:rPr>
+                                  <w:caps/>
+                                  <w:color w:val="5B9BD5" w:themeColor="accent1"/>
+                                  <w:sz w:val="24"/>
+                                  <w:szCs w:val="28"/>
+                                </w:rPr>
+                              </w:pPr>
+                              <w:r>
+                                <w:rPr>
+                                  <w:caps/>
+                                  <w:color w:val="5B9BD5" w:themeColor="accent1"/>
+                                  <w:sz w:val="24"/>
+                                  <w:szCs w:val="28"/>
+                                  <w:lang w:val="de-DE"/>
+                                </w:rPr>
+                                <w:t>24. September 2018</w:t>
+                              </w:r>
+                            </w:p>
+                          </w:sdtContent>
+                        </w:sdt>
+                      </w:txbxContent>
+                    </v:textbox>
+                    <w10:wrap anchorx="margin" anchory="page"/>
+                  </v:shape>
+                </w:pict>
+              </mc:Fallback>
+            </mc:AlternateContent>
+          </w:r>
+          <w:r>
+            <w:br w:type="page"/>
+          </w:r>
+        </w:p>
+      </w:sdtContent>
+    </w:sdt>
     <w:p>
       <w:pPr>
         <w:pStyle w:val="Titel"/>
@@ -17,22 +459,853 @@
           <w:i/>
           <w:u w:val="single"/>
         </w:rPr>
+        <w:lastRenderedPageBreak/>
         <w:t>Dokumentation Zuul</w:t>
+      </w:r>
+    </w:p>
+    <w:p/>
+    <w:sdt>
+      <w:sdtPr>
+        <w:rPr>
+          <w:lang w:val="de-DE"/>
+        </w:rPr>
+        <w:id w:val="784923759"/>
+        <w:docPartObj>
+          <w:docPartGallery w:val="Table of Contents"/>
+          <w:docPartUnique/>
+        </w:docPartObj>
+      </w:sdtPr>
+      <w:sdtEndPr>
+        <w:rPr>
+          <w:rFonts w:asciiTheme="minorHAnsi" w:eastAsiaTheme="minorHAnsi" w:hAnsiTheme="minorHAnsi" w:cstheme="minorBidi"/>
+          <w:b/>
+          <w:bCs/>
+          <w:color w:val="auto"/>
+          <w:sz w:val="22"/>
+          <w:szCs w:val="22"/>
+          <w:lang w:eastAsia="en-US"/>
+        </w:rPr>
+      </w:sdtEndPr>
+      <w:sdtContent>
+        <w:p>
+          <w:pPr>
+            <w:pStyle w:val="Inhaltsverzeichnisberschrift"/>
+          </w:pPr>
+          <w:r>
+            <w:rPr>
+              <w:lang w:val="de-DE"/>
+            </w:rPr>
+            <w:t>Inhalt</w:t>
+          </w:r>
+        </w:p>
+        <w:p>
+          <w:pPr>
+            <w:pStyle w:val="Verzeichnis1"/>
+            <w:tabs>
+              <w:tab w:val="right" w:leader="dot" w:pos="9062"/>
+            </w:tabs>
+            <w:rPr>
+              <w:noProof/>
+            </w:rPr>
+          </w:pPr>
+          <w:r>
+            <w:rPr>
+              <w:b/>
+              <w:bCs/>
+              <w:lang w:val="de-DE"/>
+            </w:rPr>
+            <w:fldChar w:fldCharType="begin"/>
+          </w:r>
+          <w:r>
+            <w:rPr>
+              <w:b/>
+              <w:bCs/>
+              <w:lang w:val="de-DE"/>
+            </w:rPr>
+            <w:instrText xml:space="preserve"> TOC \o "1-3" \h \z \u </w:instrText>
+          </w:r>
+          <w:r>
+            <w:rPr>
+              <w:b/>
+              <w:bCs/>
+              <w:lang w:val="de-DE"/>
+            </w:rPr>
+            <w:fldChar w:fldCharType="separate"/>
+          </w:r>
+          <w:hyperlink w:anchor="_Toc525559336" w:history="1">
+            <w:r>
+              <w:rPr>
+                <w:rStyle w:val="Hyperlink"/>
+                <w:noProof/>
+              </w:rPr>
+              <w:t>Introduction:</w:t>
+            </w:r>
+            <w:r>
+              <w:rPr>
+                <w:noProof/>
+                <w:webHidden/>
+              </w:rPr>
+              <w:tab/>
+            </w:r>
+            <w:r>
+              <w:rPr>
+                <w:noProof/>
+                <w:webHidden/>
+              </w:rPr>
+              <w:fldChar w:fldCharType="begin"/>
+            </w:r>
+            <w:r>
+              <w:rPr>
+                <w:noProof/>
+                <w:webHidden/>
+              </w:rPr>
+              <w:instrText xml:space="preserve"> PAGEREF _Toc525559336 \h </w:instrText>
+            </w:r>
+            <w:r>
+              <w:rPr>
+                <w:noProof/>
+                <w:webHidden/>
+              </w:rPr>
+            </w:r>
+            <w:r>
+              <w:rPr>
+                <w:noProof/>
+                <w:webHidden/>
+              </w:rPr>
+              <w:fldChar w:fldCharType="separate"/>
+            </w:r>
+            <w:r>
+              <w:rPr>
+                <w:noProof/>
+                <w:webHidden/>
+              </w:rPr>
+              <w:t>1</w:t>
+            </w:r>
+            <w:r>
+              <w:rPr>
+                <w:noProof/>
+                <w:webHidden/>
+              </w:rPr>
+              <w:fldChar w:fldCharType="end"/>
+            </w:r>
+          </w:hyperlink>
+        </w:p>
+        <w:p>
+          <w:pPr>
+            <w:pStyle w:val="Verzeichnis1"/>
+            <w:tabs>
+              <w:tab w:val="right" w:leader="dot" w:pos="9062"/>
+            </w:tabs>
+            <w:rPr>
+              <w:noProof/>
+            </w:rPr>
+          </w:pPr>
+          <w:hyperlink w:anchor="_Toc525559337" w:history="1">
+            <w:r>
+              <w:rPr>
+                <w:rStyle w:val="Hyperlink"/>
+                <w:noProof/>
+              </w:rPr>
+              <w:t>6.4:</w:t>
+            </w:r>
+            <w:r>
+              <w:rPr>
+                <w:noProof/>
+                <w:webHidden/>
+              </w:rPr>
+              <w:tab/>
+            </w:r>
+            <w:r>
+              <w:rPr>
+                <w:noProof/>
+                <w:webHidden/>
+              </w:rPr>
+              <w:fldChar w:fldCharType="begin"/>
+            </w:r>
+            <w:r>
+              <w:rPr>
+                <w:noProof/>
+                <w:webHidden/>
+              </w:rPr>
+              <w:instrText xml:space="preserve"> PAGEREF _Toc525559337 \h </w:instrText>
+            </w:r>
+            <w:r>
+              <w:rPr>
+                <w:noProof/>
+                <w:webHidden/>
+              </w:rPr>
+            </w:r>
+            <w:r>
+              <w:rPr>
+                <w:noProof/>
+                <w:webHidden/>
+              </w:rPr>
+              <w:fldChar w:fldCharType="separate"/>
+            </w:r>
+            <w:r>
+              <w:rPr>
+                <w:noProof/>
+                <w:webHidden/>
+              </w:rPr>
+              <w:t>1</w:t>
+            </w:r>
+            <w:r>
+              <w:rPr>
+                <w:noProof/>
+                <w:webHidden/>
+              </w:rPr>
+              <w:fldChar w:fldCharType="end"/>
+            </w:r>
+          </w:hyperlink>
+        </w:p>
+        <w:p>
+          <w:pPr>
+            <w:pStyle w:val="Verzeichnis1"/>
+            <w:tabs>
+              <w:tab w:val="right" w:leader="dot" w:pos="9062"/>
+            </w:tabs>
+            <w:rPr>
+              <w:noProof/>
+            </w:rPr>
+          </w:pPr>
+          <w:hyperlink w:anchor="_Toc525559338" w:history="1">
+            <w:r>
+              <w:rPr>
+                <w:rStyle w:val="Hyperlink"/>
+                <w:noProof/>
+              </w:rPr>
+              <w:t>6.5:</w:t>
+            </w:r>
+            <w:r>
+              <w:rPr>
+                <w:noProof/>
+                <w:webHidden/>
+              </w:rPr>
+              <w:tab/>
+            </w:r>
+            <w:r>
+              <w:rPr>
+                <w:noProof/>
+                <w:webHidden/>
+              </w:rPr>
+              <w:fldChar w:fldCharType="begin"/>
+            </w:r>
+            <w:r>
+              <w:rPr>
+                <w:noProof/>
+                <w:webHidden/>
+              </w:rPr>
+              <w:instrText xml:space="preserve"> PAGEREF _Toc525559338 \h </w:instrText>
+            </w:r>
+            <w:r>
+              <w:rPr>
+                <w:noProof/>
+                <w:webHidden/>
+              </w:rPr>
+            </w:r>
+            <w:r>
+              <w:rPr>
+                <w:noProof/>
+                <w:webHidden/>
+              </w:rPr>
+              <w:fldChar w:fldCharType="separate"/>
+            </w:r>
+            <w:r>
+              <w:rPr>
+                <w:noProof/>
+                <w:webHidden/>
+              </w:rPr>
+              <w:t>1</w:t>
+            </w:r>
+            <w:r>
+              <w:rPr>
+                <w:noProof/>
+                <w:webHidden/>
+              </w:rPr>
+              <w:fldChar w:fldCharType="end"/>
+            </w:r>
+          </w:hyperlink>
+        </w:p>
+        <w:p>
+          <w:pPr>
+            <w:pStyle w:val="Verzeichnis1"/>
+            <w:tabs>
+              <w:tab w:val="right" w:leader="dot" w:pos="9062"/>
+            </w:tabs>
+            <w:rPr>
+              <w:noProof/>
+            </w:rPr>
+          </w:pPr>
+          <w:hyperlink w:anchor="_Toc525559339" w:history="1">
+            <w:r>
+              <w:rPr>
+                <w:rStyle w:val="Hyperlink"/>
+                <w:noProof/>
+              </w:rPr>
+              <w:t>6.6:</w:t>
+            </w:r>
+            <w:r>
+              <w:rPr>
+                <w:noProof/>
+                <w:webHidden/>
+              </w:rPr>
+              <w:tab/>
+            </w:r>
+            <w:r>
+              <w:rPr>
+                <w:noProof/>
+                <w:webHidden/>
+              </w:rPr>
+              <w:fldChar w:fldCharType="begin"/>
+            </w:r>
+            <w:r>
+              <w:rPr>
+                <w:noProof/>
+                <w:webHidden/>
+              </w:rPr>
+              <w:instrText xml:space="preserve"> PAGEREF _Toc525559339 \h </w:instrText>
+            </w:r>
+            <w:r>
+              <w:rPr>
+                <w:noProof/>
+                <w:webHidden/>
+              </w:rPr>
+            </w:r>
+            <w:r>
+              <w:rPr>
+                <w:noProof/>
+                <w:webHidden/>
+              </w:rPr>
+              <w:fldChar w:fldCharType="separate"/>
+            </w:r>
+            <w:r>
+              <w:rPr>
+                <w:noProof/>
+                <w:webHidden/>
+              </w:rPr>
+              <w:t>1</w:t>
+            </w:r>
+            <w:r>
+              <w:rPr>
+                <w:noProof/>
+                <w:webHidden/>
+              </w:rPr>
+              <w:fldChar w:fldCharType="end"/>
+            </w:r>
+          </w:hyperlink>
+        </w:p>
+        <w:p>
+          <w:pPr>
+            <w:pStyle w:val="Verzeichnis1"/>
+            <w:tabs>
+              <w:tab w:val="right" w:leader="dot" w:pos="9062"/>
+            </w:tabs>
+            <w:rPr>
+              <w:noProof/>
+            </w:rPr>
+          </w:pPr>
+          <w:hyperlink w:anchor="_Toc525559340" w:history="1">
+            <w:r>
+              <w:rPr>
+                <w:rStyle w:val="Hyperlink"/>
+                <w:noProof/>
+              </w:rPr>
+              <w:t>6.7:</w:t>
+            </w:r>
+            <w:r>
+              <w:rPr>
+                <w:noProof/>
+                <w:webHidden/>
+              </w:rPr>
+              <w:tab/>
+            </w:r>
+            <w:r>
+              <w:rPr>
+                <w:noProof/>
+                <w:webHidden/>
+              </w:rPr>
+              <w:fldChar w:fldCharType="begin"/>
+            </w:r>
+            <w:r>
+              <w:rPr>
+                <w:noProof/>
+                <w:webHidden/>
+              </w:rPr>
+              <w:instrText xml:space="preserve"> PAGEREF _Toc525559340 \h </w:instrText>
+            </w:r>
+            <w:r>
+              <w:rPr>
+                <w:noProof/>
+                <w:webHidden/>
+              </w:rPr>
+            </w:r>
+            <w:r>
+              <w:rPr>
+                <w:noProof/>
+                <w:webHidden/>
+              </w:rPr>
+              <w:fldChar w:fldCharType="separate"/>
+            </w:r>
+            <w:r>
+              <w:rPr>
+                <w:noProof/>
+                <w:webHidden/>
+              </w:rPr>
+              <w:t>1</w:t>
+            </w:r>
+            <w:r>
+              <w:rPr>
+                <w:noProof/>
+                <w:webHidden/>
+              </w:rPr>
+              <w:fldChar w:fldCharType="end"/>
+            </w:r>
+          </w:hyperlink>
+        </w:p>
+        <w:p>
+          <w:pPr>
+            <w:pStyle w:val="Verzeichnis1"/>
+            <w:tabs>
+              <w:tab w:val="right" w:leader="dot" w:pos="9062"/>
+            </w:tabs>
+            <w:rPr>
+              <w:noProof/>
+            </w:rPr>
+          </w:pPr>
+          <w:hyperlink w:anchor="_Toc525559341" w:history="1">
+            <w:r>
+              <w:rPr>
+                <w:rStyle w:val="Hyperlink"/>
+                <w:noProof/>
+              </w:rPr>
+              <w:t>6.8:</w:t>
+            </w:r>
+            <w:r>
+              <w:rPr>
+                <w:noProof/>
+                <w:webHidden/>
+              </w:rPr>
+              <w:tab/>
+            </w:r>
+            <w:r>
+              <w:rPr>
+                <w:noProof/>
+                <w:webHidden/>
+              </w:rPr>
+              <w:fldChar w:fldCharType="begin"/>
+            </w:r>
+            <w:r>
+              <w:rPr>
+                <w:noProof/>
+                <w:webHidden/>
+              </w:rPr>
+              <w:instrText xml:space="preserve"> PAGEREF _Toc525559341 \h </w:instrText>
+            </w:r>
+            <w:r>
+              <w:rPr>
+                <w:noProof/>
+                <w:webHidden/>
+              </w:rPr>
+            </w:r>
+            <w:r>
+              <w:rPr>
+                <w:noProof/>
+                <w:webHidden/>
+              </w:rPr>
+              <w:fldChar w:fldCharType="separate"/>
+            </w:r>
+            <w:r>
+              <w:rPr>
+                <w:noProof/>
+                <w:webHidden/>
+              </w:rPr>
+              <w:t>1</w:t>
+            </w:r>
+            <w:r>
+              <w:rPr>
+                <w:noProof/>
+                <w:webHidden/>
+              </w:rPr>
+              <w:fldChar w:fldCharType="end"/>
+            </w:r>
+          </w:hyperlink>
+        </w:p>
+        <w:p>
+          <w:r>
+            <w:rPr>
+              <w:b/>
+              <w:bCs/>
+              <w:lang w:val="de-DE"/>
+            </w:rPr>
+            <w:fldChar w:fldCharType="end"/>
+          </w:r>
+        </w:p>
+      </w:sdtContent>
+    </w:sdt>
+    <w:p>
+      <w:r>
+        <w:br w:type="page"/>
       </w:r>
     </w:p>
     <w:p/>
     <w:p>
-      <w:bookmarkStart w:id="0" w:name="_GoBack"/>
+      <w:pPr>
+        <w:pStyle w:val="berschrift1"/>
+      </w:pPr>
+      <w:bookmarkStart w:id="0" w:name="_Toc525559336"/>
+      <w:r>
+        <w:t>Introduk</w:t>
+      </w:r>
+      <w:r>
+        <w:t>tion:</w:t>
+      </w:r>
       <w:bookmarkEnd w:id="0"/>
     </w:p>
+    <w:p>
+      <w:r>
+        <w:t xml:space="preserve">Zuerst musste man die Vorgabe Importieren und </w:t>
+      </w:r>
+      <w:r>
+        <w:t xml:space="preserve">aus den 4 Ausgänge eine Exit-Klasse erstellen und </w:t>
+      </w:r>
+      <w:r>
+        <w:t xml:space="preserve">diese </w:t>
+      </w:r>
+      <w:r>
+        <w:t>i</w:t>
+      </w:r>
+      <w:r>
+        <w:t>mplementieren</w:t>
+      </w:r>
+      <w:r>
+        <w:t xml:space="preserve">. </w:t>
+      </w:r>
+      <w:r>
+        <w:t xml:space="preserve">Dazu habe ich noch in der Klasse «Room» </w:t>
+      </w:r>
+      <w:r>
+        <w:t>die Attribute</w:t>
+      </w:r>
+      <w:r>
+        <w:t xml:space="preserve"> auf private umgebaut.</w:t>
+      </w:r>
+      <w:r>
+        <w:t xml:space="preserve"> Die Klasse «Exit» Kann durch den Default Parameter für den «Ausgang» benutzt werden Welcher eine Sackgasse ist und zwar da es kein Raum ist.</w:t>
+      </w:r>
+      <w:r>
+        <w:t xml:space="preserve"> Wenn man den Benutzt hat man schlicht verloren</w:t>
+      </w:r>
+      <w:r>
+        <w:t>.</w:t>
+      </w:r>
+    </w:p>
+    <w:p/>
+    <w:p>
+      <w:pPr>
+        <w:pStyle w:val="berschrift1"/>
+      </w:pPr>
+      <w:bookmarkStart w:id="1" w:name="_Toc525559337"/>
+      <w:r>
+        <w:t xml:space="preserve">Aufgabe </w:t>
+      </w:r>
+      <w:r>
+        <w:t>6.4:</w:t>
+      </w:r>
+      <w:bookmarkEnd w:id="1"/>
+    </w:p>
+    <w:p/>
+    <w:p/>
+    <w:p/>
+    <w:p>
+      <w:bookmarkStart w:id="2" w:name="_GoBack"/>
+      <w:bookmarkEnd w:id="2"/>
+    </w:p>
+    <w:p>
+      <w:r>
+        <w:t>Armory: Hier kauft man Waffen für die Kämpfe (Die Beste ist extrem Teuer und nur durch besiegen des 1. Gegners zu Kriegen).</w:t>
+      </w:r>
+    </w:p>
+    <w:p>
+      <w:r>
+        <w:t>Motel: Hier ruht man sich für Stamina aus (Kostet nichts).</w:t>
+      </w:r>
+    </w:p>
+    <w:p>
+      <w:r>
+        <w:t>Forest: Hier kann man Tiere für Geld Jagen (Man braucht die Waffe die man vom 1. Gegner kriegt um genug Geld für die Beste Waffe zu verdienen</w:t>
+      </w:r>
+      <w:r>
+        <w:t>, Verbraucht Stamina</w:t>
+      </w:r>
+      <w:r>
+        <w:t>).</w:t>
+      </w:r>
+    </w:p>
+    <w:p>
+      <w:r>
+        <w:t>VillageCenter: Verbinder die Meisten Räume.</w:t>
+      </w:r>
+    </w:p>
+    <w:p>
+      <w:r>
+        <w:t>CaveOpening: Leerer Raum der in die «Cave» führt</w:t>
+      </w:r>
+      <w:r>
+        <w:t>.</w:t>
+      </w:r>
+    </w:p>
+    <w:p>
+      <w:r>
+        <w:t>EnemyRoom: Hier</w:t>
+      </w:r>
+      <w:r>
+        <w:t xml:space="preserve"> kann man den 1. Gegner Töten (Verbraucht Stamina).</w:t>
+      </w:r>
+    </w:p>
+    <w:p>
+      <w:r>
+        <w:t>BossRoom: Hier kann man den Boss Töten um zu gewinnen (Für dies Braucht man die Beste Waffe).</w:t>
+      </w:r>
+    </w:p>
+    <w:p>
+      <w:r>
+        <w:t>ExitVillage (Exit): Führt ins nichts und man Verliert.</w:t>
+      </w:r>
+    </w:p>
+    <w:p/>
+    <w:p>
+      <w:pPr>
+        <w:pStyle w:val="berschrift1"/>
+      </w:pPr>
+      <w:bookmarkStart w:id="3" w:name="_Toc525559338"/>
+      <w:r>
+        <w:t xml:space="preserve">Aufgabe </w:t>
+      </w:r>
+      <w:r>
+        <w:t>6.5:</w:t>
+      </w:r>
+      <w:bookmarkEnd w:id="3"/>
+    </w:p>
+    <w:p>
+      <w:r>
+        <w:t>1. Idee:</w:t>
+      </w:r>
+    </w:p>
+    <w:p>
+      <w:r>
+        <w:tab/>
+        <w:t>Das Spiel durch Erreichen eines Raumes welches verschlossen war zu erreichen.</w:t>
+      </w:r>
+    </w:p>
+    <w:p>
+      <w:r>
+        <w:t>2. Idee</w:t>
+      </w:r>
+      <w:bookmarkStart w:id="4" w:name="_Toc525559339"/>
+    </w:p>
+    <w:p>
+      <w:r>
+        <w:tab/>
+        <w:t>Das Spiel durch Besiegen eines Gegners zu gewinnen.</w:t>
+      </w:r>
+    </w:p>
+    <w:p/>
+    <w:p>
+      <w:r>
+        <w:t>Ich ging mit der 2. Idee da ich sowieso ein «kleines Kampfsystem» implementieren wollte. Somit gewinnt man wenn man den Gegner im «BossRoom» (siehe 6.4) Besiegt</w:t>
+      </w:r>
+      <w:r>
+        <w:t>.</w:t>
+      </w:r>
+      <w:r>
+        <w:t xml:space="preserve"> </w:t>
+      </w:r>
+    </w:p>
+    <w:p>
+      <w:pPr>
+        <w:pStyle w:val="berschrift1"/>
+      </w:pPr>
+      <w:r>
+        <w:t xml:space="preserve">Aufgabe </w:t>
+      </w:r>
+      <w:r>
+        <w:t>6.6:</w:t>
+      </w:r>
+      <w:bookmarkEnd w:id="4"/>
+    </w:p>
+    <w:p/>
+    <w:p>
+      <w:pPr>
+        <w:pStyle w:val="berschrift1"/>
+      </w:pPr>
+      <w:bookmarkStart w:id="5" w:name="_Toc525559340"/>
+      <w:r>
+        <w:lastRenderedPageBreak/>
+        <w:t xml:space="preserve">Aufgabe </w:t>
+      </w:r>
+      <w:r>
+        <w:t>6.7:</w:t>
+      </w:r>
+      <w:bookmarkEnd w:id="5"/>
+    </w:p>
+    <w:p/>
+    <w:p>
+      <w:pPr>
+        <w:pStyle w:val="berschrift1"/>
+      </w:pPr>
+      <w:bookmarkStart w:id="6" w:name="_Toc525559341"/>
+      <w:r>
+        <w:t xml:space="preserve">Aufgabe </w:t>
+      </w:r>
+      <w:r>
+        <w:t>6.8:</w:t>
+      </w:r>
+      <w:bookmarkEnd w:id="6"/>
+    </w:p>
     <w:sectPr>
+      <w:headerReference w:type="default" r:id="rId10"/>
+      <w:footerReference w:type="default" r:id="rId11"/>
       <w:pgSz w:w="11906" w:h="16838"/>
       <w:pgMar w:top="1417" w:right="1417" w:bottom="1134" w:left="1417" w:header="708" w:footer="708" w:gutter="0"/>
+      <w:pgNumType w:start="0"/>
       <w:cols w:space="708"/>
+      <w:titlePg/>
       <w:docGrid w:linePitch="360"/>
     </w:sectPr>
   </w:body>
 </w:document>
+</file>
+
+<file path=word/endnotes.xml><?xml version="1.0" encoding="utf-8"?>
+<w:endnotes xmlns:wpc="http://schemas.microsoft.com/office/word/2010/wordprocessingCanvas" xmlns:cx="http://schemas.microsoft.com/office/drawing/2014/chartex" xmlns:cx1="http://schemas.microsoft.com/office/drawing/2015/9/8/chartex" xmlns:mc="http://schemas.openxmlformats.org/markup-compatibility/2006" xmlns:o="urn:schemas-microsoft-com:office:office" xmlns:r="http://schemas.openxmlformats.org/officeDocument/2006/relationships" xmlns:m="http://schemas.openxmlformats.org/officeDocument/2006/math" xmlns:v="urn:schemas-microsoft-com:vml" xmlns:wp14="http://schemas.microsoft.com/office/word/2010/wordprocessingDrawing" xmlns:wp="http://schemas.openxmlformats.org/drawingml/2006/wordprocessingDrawing" xmlns:w10="urn:schemas-microsoft-com:office:word" xmlns:w="http://schemas.openxmlformats.org/wordprocessingml/2006/main" xmlns:w14="http://schemas.microsoft.com/office/word/2010/wordml" xmlns:w15="http://schemas.microsoft.com/office/word/2012/wordml" xmlns:w16se="http://schemas.microsoft.com/office/word/2015/wordml/symex" xmlns:wpg="http://schemas.microsoft.com/office/word/2010/wordprocessingGroup" xmlns:wpi="http://schemas.microsoft.com/office/word/2010/wordprocessingInk" xmlns:wne="http://schemas.microsoft.com/office/word/2006/wordml" xmlns:wps="http://schemas.microsoft.com/office/word/2010/wordprocessingShape" mc:Ignorable="w14 w15 w16se wp14">
+  <w:endnote w:type="separator" w:id="-1">
+    <w:p>
+      <w:pPr>
+        <w:spacing w:after="0" w:line="240" w:lineRule="auto"/>
+      </w:pPr>
+      <w:r>
+        <w:separator/>
+      </w:r>
+    </w:p>
+  </w:endnote>
+  <w:endnote w:type="continuationSeparator" w:id="0">
+    <w:p>
+      <w:pPr>
+        <w:spacing w:after="0" w:line="240" w:lineRule="auto"/>
+      </w:pPr>
+      <w:r>
+        <w:continuationSeparator/>
+      </w:r>
+    </w:p>
+  </w:endnote>
+</w:endnotes>
+</file>
+
+<file path=word/footer1.xml><?xml version="1.0" encoding="utf-8"?>
+<w:ftr xmlns:wpc="http://schemas.microsoft.com/office/word/2010/wordprocessingCanvas" xmlns:cx="http://schemas.microsoft.com/office/drawing/2014/chartex" xmlns:cx1="http://schemas.microsoft.com/office/drawing/2015/9/8/chartex" xmlns:mc="http://schemas.openxmlformats.org/markup-compatibility/2006" xmlns:o="urn:schemas-microsoft-com:office:office" xmlns:r="http://schemas.openxmlformats.org/officeDocument/2006/relationships" xmlns:m="http://schemas.openxmlformats.org/officeDocument/2006/math" xmlns:v="urn:schemas-microsoft-com:vml" xmlns:wp14="http://schemas.microsoft.com/office/word/2010/wordprocessingDrawing" xmlns:wp="http://schemas.openxmlformats.org/drawingml/2006/wordprocessingDrawing" xmlns:w10="urn:schemas-microsoft-com:office:word" xmlns:w="http://schemas.openxmlformats.org/wordprocessingml/2006/main" xmlns:w14="http://schemas.microsoft.com/office/word/2010/wordml" xmlns:w15="http://schemas.microsoft.com/office/word/2012/wordml" xmlns:w16se="http://schemas.microsoft.com/office/word/2015/wordml/symex" xmlns:wpg="http://schemas.microsoft.com/office/word/2010/wordprocessingGroup" xmlns:wpi="http://schemas.microsoft.com/office/word/2010/wordprocessingInk" xmlns:wne="http://schemas.microsoft.com/office/word/2006/wordml" xmlns:wps="http://schemas.microsoft.com/office/word/2010/wordprocessingShape" mc:Ignorable="w14 w15 w16se wp14">
+  <w:p>
+    <w:pPr>
+      <w:pStyle w:val="Fuzeile"/>
+    </w:pPr>
+    <w:fldSimple w:instr=" DATE   \* MERGEFORMAT ">
+      <w:r>
+        <w:rPr>
+          <w:noProof/>
+        </w:rPr>
+        <w:t>24.09.2018</w:t>
+      </w:r>
+    </w:fldSimple>
+    <w:r>
+      <w:tab/>
+    </w:r>
+    <w:r>
+      <w:tab/>
+    </w:r>
+    <w:r>
+      <w:fldChar w:fldCharType="begin"/>
+    </w:r>
+    <w:r>
+      <w:instrText xml:space="preserve"> PAGE   \* MERGEFORMAT </w:instrText>
+    </w:r>
+    <w:r>
+      <w:fldChar w:fldCharType="separate"/>
+    </w:r>
+    <w:r>
+      <w:rPr>
+        <w:noProof/>
+      </w:rPr>
+      <w:t>2</w:t>
+    </w:r>
+    <w:r>
+      <w:fldChar w:fldCharType="end"/>
+    </w:r>
+    <w:r>
+      <w:t xml:space="preserve"> /</w:t>
+    </w:r>
+    <w:r>
+      <w:t xml:space="preserve"> </w:t>
+    </w:r>
+    <w:fldSimple w:instr=" NUMPAGES   \* MERGEFORMAT ">
+      <w:r>
+        <w:rPr>
+          <w:noProof/>
+        </w:rPr>
+        <w:t>3</w:t>
+      </w:r>
+    </w:fldSimple>
+    <w:r>
+      <w:t xml:space="preserve"> </w:t>
+    </w:r>
+  </w:p>
+</w:ftr>
+</file>
+
+<file path=word/footnotes.xml><?xml version="1.0" encoding="utf-8"?>
+<w:footnotes xmlns:wpc="http://schemas.microsoft.com/office/word/2010/wordprocessingCanvas" xmlns:cx="http://schemas.microsoft.com/office/drawing/2014/chartex" xmlns:cx1="http://schemas.microsoft.com/office/drawing/2015/9/8/chartex" xmlns:mc="http://schemas.openxmlformats.org/markup-compatibility/2006" xmlns:o="urn:schemas-microsoft-com:office:office" xmlns:r="http://schemas.openxmlformats.org/officeDocument/2006/relationships" xmlns:m="http://schemas.openxmlformats.org/officeDocument/2006/math" xmlns:v="urn:schemas-microsoft-com:vml" xmlns:wp14="http://schemas.microsoft.com/office/word/2010/wordprocessingDrawing" xmlns:wp="http://schemas.openxmlformats.org/drawingml/2006/wordprocessingDrawing" xmlns:w10="urn:schemas-microsoft-com:office:word" xmlns:w="http://schemas.openxmlformats.org/wordprocessingml/2006/main" xmlns:w14="http://schemas.microsoft.com/office/word/2010/wordml" xmlns:w15="http://schemas.microsoft.com/office/word/2012/wordml" xmlns:w16se="http://schemas.microsoft.com/office/word/2015/wordml/symex" xmlns:wpg="http://schemas.microsoft.com/office/word/2010/wordprocessingGroup" xmlns:wpi="http://schemas.microsoft.com/office/word/2010/wordprocessingInk" xmlns:wne="http://schemas.microsoft.com/office/word/2006/wordml" xmlns:wps="http://schemas.microsoft.com/office/word/2010/wordprocessingShape" mc:Ignorable="w14 w15 w16se wp14">
+  <w:footnote w:type="separator" w:id="-1">
+    <w:p>
+      <w:pPr>
+        <w:spacing w:after="0" w:line="240" w:lineRule="auto"/>
+      </w:pPr>
+      <w:r>
+        <w:separator/>
+      </w:r>
+    </w:p>
+  </w:footnote>
+  <w:footnote w:type="continuationSeparator" w:id="0">
+    <w:p>
+      <w:pPr>
+        <w:spacing w:after="0" w:line="240" w:lineRule="auto"/>
+      </w:pPr>
+      <w:r>
+        <w:continuationSeparator/>
+      </w:r>
+    </w:p>
+  </w:footnote>
+</w:footnotes>
+</file>
+
+<file path=word/header1.xml><?xml version="1.0" encoding="utf-8"?>
+<w:hdr xmlns:wpc="http://schemas.microsoft.com/office/word/2010/wordprocessingCanvas" xmlns:cx="http://schemas.microsoft.com/office/drawing/2014/chartex" xmlns:cx1="http://schemas.microsoft.com/office/drawing/2015/9/8/chartex" xmlns:mc="http://schemas.openxmlformats.org/markup-compatibility/2006" xmlns:o="urn:schemas-microsoft-com:office:office" xmlns:r="http://schemas.openxmlformats.org/officeDocument/2006/relationships" xmlns:m="http://schemas.openxmlformats.org/officeDocument/2006/math" xmlns:v="urn:schemas-microsoft-com:vml" xmlns:wp14="http://schemas.microsoft.com/office/word/2010/wordprocessingDrawing" xmlns:wp="http://schemas.openxmlformats.org/drawingml/2006/wordprocessingDrawing" xmlns:w10="urn:schemas-microsoft-com:office:word" xmlns:w="http://schemas.openxmlformats.org/wordprocessingml/2006/main" xmlns:w14="http://schemas.microsoft.com/office/word/2010/wordml" xmlns:w15="http://schemas.microsoft.com/office/word/2012/wordml" xmlns:w16se="http://schemas.microsoft.com/office/word/2015/wordml/symex" xmlns:wpg="http://schemas.microsoft.com/office/word/2010/wordprocessingGroup" xmlns:wpi="http://schemas.microsoft.com/office/word/2010/wordprocessingInk" xmlns:wne="http://schemas.microsoft.com/office/word/2006/wordml" xmlns:wps="http://schemas.microsoft.com/office/word/2010/wordprocessingShape" mc:Ignorable="w14 w15 w16se wp14">
+  <w:p>
+    <w:pPr>
+      <w:pStyle w:val="Kopfzeile"/>
+    </w:pPr>
+    <w:r>
+      <w:t>Projekt Zuul</w:t>
+    </w:r>
+    <w:r>
+      <w:t xml:space="preserve"> – M226a</w:t>
+    </w:r>
+    <w:r>
+      <w:tab/>
+    </w:r>
+    <w:r>
+      <w:tab/>
+      <w:t>Duarte Goncalves Mendes</w:t>
+    </w:r>
+  </w:p>
+</w:hdr>
 </file>
 
 <file path=word/styles.xml><?xml version="1.0" encoding="utf-8"?>
@@ -44,6 +1317,759 @@
         <w:sz w:val="22"/>
         <w:szCs w:val="22"/>
         <w:lang w:val="de-CH" w:eastAsia="en-US" w:bidi="ar-SA"/>
+      </w:rPr>
+    </w:rPrDefault>
+    <w:pPrDefault>
+      <w:pPr>
+        <w:spacing w:after="160" w:line="259" w:lineRule="auto"/>
+      </w:pPr>
+    </w:pPrDefault>
+  </w:docDefaults>
+  <w:latentStyles w:defLockedState="0" w:defUIPriority="99" w:defSemiHidden="0" w:defUnhideWhenUsed="0" w:defQFormat="0" w:count="371">
+    <w:lsdException w:name="Normal" w:uiPriority="0" w:qFormat="1"/>
+    <w:lsdException w:name="heading 1" w:uiPriority="9" w:qFormat="1"/>
+    <w:lsdException w:name="heading 2" w:semiHidden="1" w:uiPriority="9" w:unhideWhenUsed="1" w:qFormat="1"/>
+    <w:lsdException w:name="heading 3" w:semiHidden="1" w:uiPriority="9" w:unhideWhenUsed="1" w:qFormat="1"/>
+    <w:lsdException w:name="heading 4" w:semiHidden="1" w:uiPriority="9" w:unhideWhenUsed="1" w:qFormat="1"/>
+    <w:lsdException w:name="heading 5" w:semiHidden="1" w:uiPriority="9" w:unhideWhenUsed="1" w:qFormat="1"/>
+    <w:lsdException w:name="heading 6" w:semiHidden="1" w:uiPriority="9" w:unhideWhenUsed="1" w:qFormat="1"/>
+    <w:lsdException w:name="heading 7" w:semiHidden="1" w:uiPriority="9" w:unhideWhenUsed="1" w:qFormat="1"/>
+    <w:lsdException w:name="heading 8" w:semiHidden="1" w:uiPriority="9" w:unhideWhenUsed="1" w:qFormat="1"/>
+    <w:lsdException w:name="heading 9" w:semiHidden="1" w:uiPriority="9" w:unhideWhenUsed="1" w:qFormat="1"/>
+    <w:lsdException w:name="index 1" w:semiHidden="1" w:unhideWhenUsed="1"/>
+    <w:lsdException w:name="index 2" w:semiHidden="1" w:unhideWhenUsed="1"/>
+    <w:lsdException w:name="index 3" w:semiHidden="1" w:unhideWhenUsed="1"/>
+    <w:lsdException w:name="index 4" w:semiHidden="1" w:unhideWhenUsed="1"/>
+    <w:lsdException w:name="index 5" w:semiHidden="1" w:unhideWhenUsed="1"/>
+    <w:lsdException w:name="index 6" w:semiHidden="1" w:unhideWhenUsed="1"/>
+    <w:lsdException w:name="index 7" w:semiHidden="1" w:unhideWhenUsed="1"/>
+    <w:lsdException w:name="index 8" w:semiHidden="1" w:unhideWhenUsed="1"/>
+    <w:lsdException w:name="index 9" w:semiHidden="1" w:unhideWhenUsed="1"/>
+    <w:lsdException w:name="toc 1" w:semiHidden="1" w:uiPriority="39" w:unhideWhenUsed="1"/>
+    <w:lsdException w:name="toc 2" w:semiHidden="1" w:uiPriority="39" w:unhideWhenUsed="1"/>
+    <w:lsdException w:name="toc 3" w:semiHidden="1" w:uiPriority="39" w:unhideWhenUsed="1"/>
+    <w:lsdException w:name="toc 4" w:semiHidden="1" w:uiPriority="39" w:unhideWhenUsed="1"/>
+    <w:lsdException w:name="toc 5" w:semiHidden="1" w:uiPriority="39" w:unhideWhenUsed="1"/>
+    <w:lsdException w:name="toc 6" w:semiHidden="1" w:uiPriority="39" w:unhideWhenUsed="1"/>
+    <w:lsdException w:name="toc 7" w:semiHidden="1" w:uiPriority="39" w:unhideWhenUsed="1"/>
+    <w:lsdException w:name="toc 8" w:semiHidden="1" w:uiPriority="39" w:unhideWhenUsed="1"/>
+    <w:lsdException w:name="toc 9" w:semiHidden="1" w:uiPriority="39" w:unhideWhenUsed="1"/>
+    <w:lsdException w:name="Normal Indent" w:semiHidden="1" w:unhideWhenUsed="1"/>
+    <w:lsdException w:name="footnote text" w:semiHidden="1" w:unhideWhenUsed="1"/>
+    <w:lsdException w:name="annotation text" w:semiHidden="1" w:unhideWhenUsed="1"/>
+    <w:lsdException w:name="header" w:semiHidden="1" w:unhideWhenUsed="1"/>
+    <w:lsdException w:name="footer" w:semiHidden="1" w:unhideWhenUsed="1"/>
+    <w:lsdException w:name="index heading" w:semiHidden="1" w:unhideWhenUsed="1"/>
+    <w:lsdException w:name="caption" w:semiHidden="1" w:uiPriority="35" w:unhideWhenUsed="1" w:qFormat="1"/>
+    <w:lsdException w:name="table of figures" w:semiHidden="1" w:unhideWhenUsed="1"/>
+    <w:lsdException w:name="envelope address" w:semiHidden="1" w:unhideWhenUsed="1"/>
+    <w:lsdException w:name="envelope return" w:semiHidden="1" w:unhideWhenUsed="1"/>
+    <w:lsdException w:name="footnote reference" w:semiHidden="1" w:unhideWhenUsed="1"/>
+    <w:lsdException w:name="annotation reference" w:semiHidden="1" w:unhideWhenUsed="1"/>
+    <w:lsdException w:name="line number" w:semiHidden="1" w:unhideWhenUsed="1"/>
+    <w:lsdException w:name="page number" w:semiHidden="1" w:unhideWhenUsed="1"/>
+    <w:lsdException w:name="endnote reference" w:semiHidden="1" w:unhideWhenUsed="1"/>
+    <w:lsdException w:name="endnote text" w:semiHidden="1" w:unhideWhenUsed="1"/>
+    <w:lsdException w:name="table of authorities" w:semiHidden="1" w:unhideWhenUsed="1"/>
+    <w:lsdException w:name="macro" w:semiHidden="1" w:unhideWhenUsed="1"/>
+    <w:lsdException w:name="toa heading" w:semiHidden="1" w:unhideWhenUsed="1"/>
+    <w:lsdException w:name="List" w:semiHidden="1" w:unhideWhenUsed="1"/>
+    <w:lsdException w:name="List Bullet" w:semiHidden="1" w:unhideWhenUsed="1"/>
+    <w:lsdException w:name="List Number" w:semiHidden="1" w:unhideWhenUsed="1"/>
+    <w:lsdException w:name="List 2" w:semiHidden="1" w:unhideWhenUsed="1"/>
+    <w:lsdException w:name="List 3" w:semiHidden="1" w:unhideWhenUsed="1"/>
+    <w:lsdException w:name="List 4" w:semiHidden="1" w:unhideWhenUsed="1"/>
+    <w:lsdException w:name="List 5" w:semiHidden="1" w:unhideWhenUsed="1"/>
+    <w:lsdException w:name="List Bullet 2" w:semiHidden="1" w:unhideWhenUsed="1"/>
+    <w:lsdException w:name="List Bullet 3" w:semiHidden="1" w:unhideWhenUsed="1"/>
+    <w:lsdException w:name="List Bullet 4" w:semiHidden="1" w:unhideWhenUsed="1"/>
+    <w:lsdException w:name="List Bullet 5" w:semiHidden="1" w:unhideWhenUsed="1"/>
+    <w:lsdException w:name="List Number 2" w:semiHidden="1" w:unhideWhenUsed="1"/>
+    <w:lsdException w:name="List Number 3" w:semiHidden="1" w:unhideWhenUsed="1"/>
+    <w:lsdException w:name="List Number 4" w:semiHidden="1" w:unhideWhenUsed="1"/>
+    <w:lsdException w:name="List Number 5" w:semiHidden="1" w:unhideWhenUsed="1"/>
+    <w:lsdException w:name="Title" w:uiPriority="10" w:qFormat="1"/>
+    <w:lsdException w:name="Closing" w:semiHidden="1" w:unhideWhenUsed="1"/>
+    <w:lsdException w:name="Signature" w:semiHidden="1" w:unhideWhenUsed="1"/>
+    <w:lsdException w:name="Default Paragraph Font" w:semiHidden="1" w:uiPriority="1" w:unhideWhenUsed="1"/>
+    <w:lsdException w:name="Body Text" w:semiHidden="1" w:unhideWhenUsed="1"/>
+    <w:lsdException w:name="Body Text Indent" w:semiHidden="1" w:unhideWhenUsed="1"/>
+    <w:lsdException w:name="List Continue" w:semiHidden="1" w:unhideWhenUsed="1"/>
+    <w:lsdException w:name="List Continue 2" w:semiHidden="1" w:unhideWhenUsed="1"/>
+    <w:lsdException w:name="List Continue 3" w:semiHidden="1" w:unhideWhenUsed="1"/>
+    <w:lsdException w:name="List Continue 4" w:semiHidden="1" w:unhideWhenUsed="1"/>
+    <w:lsdException w:name="List Continue 5" w:semiHidden="1" w:unhideWhenUsed="1"/>
+    <w:lsdException w:name="Message Header" w:semiHidden="1" w:unhideWhenUsed="1"/>
+    <w:lsdException w:name="Subtitle" w:uiPriority="11" w:qFormat="1"/>
+    <w:lsdException w:name="Salutation" w:semiHidden="1" w:unhideWhenUsed="1"/>
+    <w:lsdException w:name="Date" w:semiHidden="1" w:unhideWhenUsed="1"/>
+    <w:lsdException w:name="Body Text First Indent" w:semiHidden="1" w:unhideWhenUsed="1"/>
+    <w:lsdException w:name="Body Text First Indent 2" w:semiHidden="1" w:unhideWhenUsed="1"/>
+    <w:lsdException w:name="Note Heading" w:semiHidden="1" w:unhideWhenUsed="1"/>
+    <w:lsdException w:name="Body Text 2" w:semiHidden="1" w:unhideWhenUsed="1"/>
+    <w:lsdException w:name="Body Text 3" w:semiHidden="1" w:unhideWhenUsed="1"/>
+    <w:lsdException w:name="Body Text Indent 2" w:semiHidden="1" w:unhideWhenUsed="1"/>
+    <w:lsdException w:name="Body Text Indent 3" w:semiHidden="1" w:unhideWhenUsed="1"/>
+    <w:lsdException w:name="Block Text" w:semiHidden="1" w:unhideWhenUsed="1"/>
+    <w:lsdException w:name="Hyperlink" w:semiHidden="1" w:unhideWhenUsed="1"/>
+    <w:lsdException w:name="FollowedHyperlink" w:semiHidden="1" w:unhideWhenUsed="1"/>
+    <w:lsdException w:name="Strong" w:uiPriority="22" w:qFormat="1"/>
+    <w:lsdException w:name="Emphasis" w:uiPriority="20" w:qFormat="1"/>
+    <w:lsdException w:name="Document Map" w:semiHidden="1" w:unhideWhenUsed="1"/>
+    <w:lsdException w:name="Plain Text" w:semiHidden="1" w:unhideWhenUsed="1"/>
+    <w:lsdException w:name="E-mail Signature" w:semiHidden="1" w:unhideWhenUsed="1"/>
+    <w:lsdException w:name="HTML Top of Form" w:semiHidden="1" w:unhideWhenUsed="1"/>
+    <w:lsdException w:name="HTML Bottom of Form" w:semiHidden="1" w:unhideWhenUsed="1"/>
+    <w:lsdException w:name="Normal (Web)" w:semiHidden="1" w:unhideWhenUsed="1"/>
+    <w:lsdException w:name="HTML Acronym" w:semiHidden="1" w:unhideWhenUsed="1"/>
+    <w:lsdException w:name="HTML Address" w:semiHidden="1" w:unhideWhenUsed="1"/>
+    <w:lsdException w:name="HTML Cite" w:semiHidden="1" w:unhideWhenUsed="1"/>
+    <w:lsdException w:name="HTML Code" w:semiHidden="1" w:unhideWhenUsed="1"/>
+    <w:lsdException w:name="HTML Definition" w:semiHidden="1" w:unhideWhenUsed="1"/>
+    <w:lsdException w:name="HTML Keyboard" w:semiHidden="1" w:unhideWhenUsed="1"/>
+    <w:lsdException w:name="HTML Preformatted" w:semiHidden="1" w:unhideWhenUsed="1"/>
+    <w:lsdException w:name="HTML Sample" w:semiHidden="1" w:unhideWhenUsed="1"/>
+    <w:lsdException w:name="HTML Typewriter" w:semiHidden="1" w:unhideWhenUsed="1"/>
+    <w:lsdException w:name="HTML Variable" w:semiHidden="1" w:unhideWhenUsed="1"/>
+    <w:lsdException w:name="Normal Table" w:semiHidden="1" w:unhideWhenUsed="1"/>
+    <w:lsdException w:name="annotation subject" w:semiHidden="1" w:unhideWhenUsed="1"/>
+    <w:lsdException w:name="No List" w:semiHidden="1" w:unhideWhenUsed="1"/>
+    <w:lsdException w:name="Outline List 1" w:semiHidden="1" w:unhideWhenUsed="1"/>
+    <w:lsdException w:name="Outline List 2" w:semiHidden="1" w:unhideWhenUsed="1"/>
+    <w:lsdException w:name="Outline List 3" w:semiHidden="1" w:unhideWhenUsed="1"/>
+    <w:lsdException w:name="Table Simple 1" w:semiHidden="1" w:unhideWhenUsed="1"/>
+    <w:lsdException w:name="Table Simple 2" w:semiHidden="1" w:unhideWhenUsed="1"/>
+    <w:lsdException w:name="Table Simple 3" w:semiHidden="1" w:unhideWhenUsed="1"/>
+    <w:lsdException w:name="Table Classic 1" w:semiHidden="1" w:unhideWhenUsed="1"/>
+    <w:lsdException w:name="Table Classic 2" w:semiHidden="1" w:unhideWhenUsed="1"/>
+    <w:lsdException w:name="Table Classic 3" w:semiHidden="1" w:unhideWhenUsed="1"/>
+    <w:lsdException w:name="Table Classic 4" w:semiHidden="1" w:unhideWhenUsed="1"/>
+    <w:lsdException w:name="Table Colorful 1" w:semiHidden="1" w:unhideWhenUsed="1"/>
+    <w:lsdException w:name="Table Colorful 2" w:semiHidden="1" w:unhideWhenUsed="1"/>
+    <w:lsdException w:name="Table Colorful 3" w:semiHidden="1" w:unhideWhenUsed="1"/>
+    <w:lsdException w:name="Table Columns 1" w:semiHidden="1" w:unhideWhenUsed="1"/>
+    <w:lsdException w:name="Table Columns 2" w:semiHidden="1" w:unhideWhenUsed="1"/>
+    <w:lsdException w:name="Table Columns 3" w:semiHidden="1" w:unhideWhenUsed="1"/>
+    <w:lsdException w:name="Table Columns 4" w:semiHidden="1" w:unhideWhenUsed="1"/>
+    <w:lsdException w:name="Table Columns 5" w:semiHidden="1" w:unhideWhenUsed="1"/>
+    <w:lsdException w:name="Table Grid 1" w:semiHidden="1" w:unhideWhenUsed="1"/>
+    <w:lsdException w:name="Table Grid 2" w:semiHidden="1" w:unhideWhenUsed="1"/>
+    <w:lsdException w:name="Table Grid 3" w:semiHidden="1" w:unhideWhenUsed="1"/>
+    <w:lsdException w:name="Table Grid 4" w:semiHidden="1" w:unhideWhenUsed="1"/>
+    <w:lsdException w:name="Table Grid 5" w:semiHidden="1" w:unhideWhenUsed="1"/>
+    <w:lsdException w:name="Table Grid 6" w:semiHidden="1" w:unhideWhenUsed="1"/>
+    <w:lsdException w:name="Table Grid 7" w:semiHidden="1" w:unhideWhenUsed="1"/>
+    <w:lsdException w:name="Table Grid 8" w:semiHidden="1" w:unhideWhenUsed="1"/>
+    <w:lsdException w:name="Table List 1" w:semiHidden="1" w:unhideWhenUsed="1"/>
+    <w:lsdException w:name="Table List 2" w:semiHidden="1" w:unhideWhenUsed="1"/>
+    <w:lsdException w:name="Table List 3" w:semiHidden="1" w:unhideWhenUsed="1"/>
+    <w:lsdException w:name="Table List 4" w:semiHidden="1" w:unhideWhenUsed="1"/>
+    <w:lsdException w:name="Table List 5" w:semiHidden="1" w:unhideWhenUsed="1"/>
+    <w:lsdException w:name="Table List 6" w:semiHidden="1" w:unhideWhenUsed="1"/>
+    <w:lsdException w:name="Table List 7" w:semiHidden="1" w:unhideWhenUsed="1"/>
+    <w:lsdException w:name="Table List 8" w:semiHidden="1" w:unhideWhenUsed="1"/>
+    <w:lsdException w:name="Table 3D effects 1" w:semiHidden="1" w:unhideWhenUsed="1"/>
+    <w:lsdException w:name="Table 3D effects 2" w:semiHidden="1" w:unhideWhenUsed="1"/>
+    <w:lsdException w:name="Table 3D effects 3" w:semiHidden="1" w:unhideWhenUsed="1"/>
+    <w:lsdException w:name="Table Contemporary" w:semiHidden="1" w:unhideWhenUsed="1"/>
+    <w:lsdException w:name="Table Elegant" w:semiHidden="1" w:unhideWhenUsed="1"/>
+    <w:lsdException w:name="Table Professional" w:semiHidden="1" w:unhideWhenUsed="1"/>
+    <w:lsdException w:name="Table Subtle 1" w:semiHidden="1" w:unhideWhenUsed="1"/>
+    <w:lsdException w:name="Table Subtle 2" w:semiHidden="1" w:unhideWhenUsed="1"/>
+    <w:lsdException w:name="Table Web 1" w:semiHidden="1" w:unhideWhenUsed="1"/>
+    <w:lsdException w:name="Table Web 2" w:semiHidden="1" w:unhideWhenUsed="1"/>
+    <w:lsdException w:name="Table Web 3" w:semiHidden="1" w:unhideWhenUsed="1"/>
+    <w:lsdException w:name="Balloon Text" w:semiHidden="1" w:unhideWhenUsed="1"/>
+    <w:lsdException w:name="Table Grid" w:uiPriority="39"/>
+    <w:lsdException w:name="Table Theme" w:semiHidden="1" w:unhideWhenUsed="1"/>
+    <w:lsdException w:name="Placeholder Text" w:semiHidden="1"/>
+    <w:lsdException w:name="No Spacing" w:uiPriority="1" w:qFormat="1"/>
+    <w:lsdException w:name="Light Shading" w:uiPriority="60"/>
+    <w:lsdException w:name="Light List" w:uiPriority="61"/>
+    <w:lsdException w:name="Light Grid" w:uiPriority="62"/>
+    <w:lsdException w:name="Medium Shading 1" w:uiPriority="63"/>
+    <w:lsdException w:name="Medium Shading 2" w:uiPriority="64"/>
+    <w:lsdException w:name="Medium List 1" w:uiPriority="65"/>
+    <w:lsdException w:name="Medium List 2" w:uiPriority="66"/>
+    <w:lsdException w:name="Medium Grid 1" w:uiPriority="67"/>
+    <w:lsdException w:name="Medium Grid 2" w:uiPriority="68"/>
+    <w:lsdException w:name="Medium Grid 3" w:uiPriority="69"/>
+    <w:lsdException w:name="Dark List" w:uiPriority="70"/>
+    <w:lsdException w:name="Colorful Shading" w:uiPriority="71"/>
+    <w:lsdException w:name="Colorful List" w:uiPriority="72"/>
+    <w:lsdException w:name="Colorful Grid" w:uiPriority="73"/>
+    <w:lsdException w:name="Light Shading Accent 1" w:uiPriority="60"/>
+    <w:lsdException w:name="Light List Accent 1" w:uiPriority="61"/>
+    <w:lsdException w:name="Light Grid Accent 1" w:uiPriority="62"/>
+    <w:lsdException w:name="Medium Shading 1 Accent 1" w:uiPriority="63"/>
+    <w:lsdException w:name="Medium Shading 2 Accent 1" w:uiPriority="64"/>
+    <w:lsdException w:name="Medium List 1 Accent 1" w:uiPriority="65"/>
+    <w:lsdException w:name="Revision" w:semiHidden="1"/>
+    <w:lsdException w:name="List Paragraph" w:uiPriority="34" w:qFormat="1"/>
+    <w:lsdException w:name="Quote" w:uiPriority="29" w:qFormat="1"/>
+    <w:lsdException w:name="Intense Quote" w:uiPriority="30" w:qFormat="1"/>
+    <w:lsdException w:name="Medium List 2 Accent 1" w:uiPriority="66"/>
+    <w:lsdException w:name="Medium Grid 1 Accent 1" w:uiPriority="67"/>
+    <w:lsdException w:name="Medium Grid 2 Accent 1" w:uiPriority="68"/>
+    <w:lsdException w:name="Medium Grid 3 Accent 1" w:uiPriority="69"/>
+    <w:lsdException w:name="Dark List Accent 1" w:uiPriority="70"/>
+    <w:lsdException w:name="Colorful Shading Accent 1" w:uiPriority="71"/>
+    <w:lsdException w:name="Colorful List Accent 1" w:uiPriority="72"/>
+    <w:lsdException w:name="Colorful Grid Accent 1" w:uiPriority="73"/>
+    <w:lsdException w:name="Light Shading Accent 2" w:uiPriority="60"/>
+    <w:lsdException w:name="Light List Accent 2" w:uiPriority="61"/>
+    <w:lsdException w:name="Light Grid Accent 2" w:uiPriority="62"/>
+    <w:lsdException w:name="Medium Shading 1 Accent 2" w:uiPriority="63"/>
+    <w:lsdException w:name="Medium Shading 2 Accent 2" w:uiPriority="64"/>
+    <w:lsdException w:name="Medium List 1 Accent 2" w:uiPriority="65"/>
+    <w:lsdException w:name="Medium List 2 Accent 2" w:uiPriority="66"/>
+    <w:lsdException w:name="Medium Grid 1 Accent 2" w:uiPriority="67"/>
+    <w:lsdException w:name="Medium Grid 2 Accent 2" w:uiPriority="68"/>
+    <w:lsdException w:name="Medium Grid 3 Accent 2" w:uiPriority="69"/>
+    <w:lsdException w:name="Dark List Accent 2" w:uiPriority="70"/>
+    <w:lsdException w:name="Colorful Shading Accent 2" w:uiPriority="71"/>
+    <w:lsdException w:name="Colorful List Accent 2" w:uiPriority="72"/>
+    <w:lsdException w:name="Colorful Grid Accent 2" w:uiPriority="73"/>
+    <w:lsdException w:name="Light Shading Accent 3" w:uiPriority="60"/>
+    <w:lsdException w:name="Light List Accent 3" w:uiPriority="61"/>
+    <w:lsdException w:name="Light Grid Accent 3" w:uiPriority="62"/>
+    <w:lsdException w:name="Medium Shading 1 Accent 3" w:uiPriority="63"/>
+    <w:lsdException w:name="Medium Shading 2 Accent 3" w:uiPriority="64"/>
+    <w:lsdException w:name="Medium List 1 Accent 3" w:uiPriority="65"/>
+    <w:lsdException w:name="Medium List 2 Accent 3" w:uiPriority="66"/>
+    <w:lsdException w:name="Medium Grid 1 Accent 3" w:uiPriority="67"/>
+    <w:lsdException w:name="Medium Grid 2 Accent 3" w:uiPriority="68"/>
+    <w:lsdException w:name="Medium Grid 3 Accent 3" w:uiPriority="69"/>
+    <w:lsdException w:name="Dark List Accent 3" w:uiPriority="70"/>
+    <w:lsdException w:name="Colorful Shading Accent 3" w:uiPriority="71"/>
+    <w:lsdException w:name="Colorful List Accent 3" w:uiPriority="72"/>
+    <w:lsdException w:name="Colorful Grid Accent 3" w:uiPriority="73"/>
+    <w:lsdException w:name="Light Shading Accent 4" w:uiPriority="60"/>
+    <w:lsdException w:name="Light List Accent 4" w:uiPriority="61"/>
+    <w:lsdException w:name="Light Grid Accent 4" w:uiPriority="62"/>
+    <w:lsdException w:name="Medium Shading 1 Accent 4" w:uiPriority="63"/>
+    <w:lsdException w:name="Medium Shading 2 Accent 4" w:uiPriority="64"/>
+    <w:lsdException w:name="Medium List 1 Accent 4" w:uiPriority="65"/>
+    <w:lsdException w:name="Medium List 2 Accent 4" w:uiPriority="66"/>
+    <w:lsdException w:name="Medium Grid 1 Accent 4" w:uiPriority="67"/>
+    <w:lsdException w:name="Medium Grid 2 Accent 4" w:uiPriority="68"/>
+    <w:lsdException w:name="Medium Grid 3 Accent 4" w:uiPriority="69"/>
+    <w:lsdException w:name="Dark List Accent 4" w:uiPriority="70"/>
+    <w:lsdException w:name="Colorful Shading Accent 4" w:uiPriority="71"/>
+    <w:lsdException w:name="Colorful List Accent 4" w:uiPriority="72"/>
+    <w:lsdException w:name="Colorful Grid Accent 4" w:uiPriority="73"/>
+    <w:lsdException w:name="Light Shading Accent 5" w:uiPriority="60"/>
+    <w:lsdException w:name="Light List Accent 5" w:uiPriority="61"/>
+    <w:lsdException w:name="Light Grid Accent 5" w:uiPriority="62"/>
+    <w:lsdException w:name="Medium Shading 1 Accent 5" w:uiPriority="63"/>
+    <w:lsdException w:name="Medium Shading 2 Accent 5" w:uiPriority="64"/>
+    <w:lsdException w:name="Medium List 1 Accent 5" w:uiPriority="65"/>
+    <w:lsdException w:name="Medium List 2 Accent 5" w:uiPriority="66"/>
+    <w:lsdException w:name="Medium Grid 1 Accent 5" w:uiPriority="67"/>
+    <w:lsdException w:name="Medium Grid 2 Accent 5" w:uiPriority="68"/>
+    <w:lsdException w:name="Medium Grid 3 Accent 5" w:uiPriority="69"/>
+    <w:lsdException w:name="Dark List Accent 5" w:uiPriority="70"/>
+    <w:lsdException w:name="Colorful Shading Accent 5" w:uiPriority="71"/>
+    <w:lsdException w:name="Colorful List Accent 5" w:uiPriority="72"/>
+    <w:lsdException w:name="Colorful Grid Accent 5" w:uiPriority="73"/>
+    <w:lsdException w:name="Light Shading Accent 6" w:uiPriority="60"/>
+    <w:lsdException w:name="Light List Accent 6" w:uiPriority="61"/>
+    <w:lsdException w:name="Light Grid Accent 6" w:uiPriority="62"/>
+    <w:lsdException w:name="Medium Shading 1 Accent 6" w:uiPriority="63"/>
+    <w:lsdException w:name="Medium Shading 2 Accent 6" w:uiPriority="64"/>
+    <w:lsdException w:name="Medium List 1 Accent 6" w:uiPriority="65"/>
+    <w:lsdException w:name="Medium List 2 Accent 6" w:uiPriority="66"/>
+    <w:lsdException w:name="Medium Grid 1 Accent 6" w:uiPriority="67"/>
+    <w:lsdException w:name="Medium Grid 2 Accent 6" w:uiPriority="68"/>
+    <w:lsdException w:name="Medium Grid 3 Accent 6" w:uiPriority="69"/>
+    <w:lsdException w:name="Dark List Accent 6" w:uiPriority="70"/>
+    <w:lsdException w:name="Colorful Shading Accent 6" w:uiPriority="71"/>
+    <w:lsdException w:name="Colorful List Accent 6" w:uiPriority="72"/>
+    <w:lsdException w:name="Colorful Grid Accent 6" w:uiPriority="73"/>
+    <w:lsdException w:name="Subtle Emphasis" w:uiPriority="19" w:qFormat="1"/>
+    <w:lsdException w:name="Intense Emphasis" w:uiPriority="21" w:qFormat="1"/>
+    <w:lsdException w:name="Subtle Reference" w:uiPriority="31" w:qFormat="1"/>
+    <w:lsdException w:name="Intense Reference" w:uiPriority="32" w:qFormat="1"/>
+    <w:lsdException w:name="Book Title" w:uiPriority="33" w:qFormat="1"/>
+    <w:lsdException w:name="Bibliography" w:semiHidden="1" w:uiPriority="37" w:unhideWhenUsed="1"/>
+    <w:lsdException w:name="TOC Heading" w:semiHidden="1" w:uiPriority="39" w:unhideWhenUsed="1" w:qFormat="1"/>
+    <w:lsdException w:name="Plain Table 1" w:uiPriority="41"/>
+    <w:lsdException w:name="Plain Table 2" w:uiPriority="42"/>
+    <w:lsdException w:name="Plain Table 3" w:uiPriority="43"/>
+    <w:lsdException w:name="Plain Table 4" w:uiPriority="44"/>
+    <w:lsdException w:name="Plain Table 5" w:uiPriority="45"/>
+    <w:lsdException w:name="Grid Table Light" w:uiPriority="40"/>
+    <w:lsdException w:name="Grid Table 1 Light" w:uiPriority="46"/>
+    <w:lsdException w:name="Grid Table 2" w:uiPriority="47"/>
+    <w:lsdException w:name="Grid Table 3" w:uiPriority="48"/>
+    <w:lsdException w:name="Grid Table 4" w:uiPriority="49"/>
+    <w:lsdException w:name="Grid Table 5 Dark" w:uiPriority="50"/>
+    <w:lsdException w:name="Grid Table 6 Colorful" w:uiPriority="51"/>
+    <w:lsdException w:name="Grid Table 7 Colorful" w:uiPriority="52"/>
+    <w:lsdException w:name="Grid Table 1 Light Accent 1" w:uiPriority="46"/>
+    <w:lsdException w:name="Grid Table 2 Accent 1" w:uiPriority="47"/>
+    <w:lsdException w:name="Grid Table 3 Accent 1" w:uiPriority="48"/>
+    <w:lsdException w:name="Grid Table 4 Accent 1" w:uiPriority="49"/>
+    <w:lsdException w:name="Grid Table 5 Dark Accent 1" w:uiPriority="50"/>
+    <w:lsdException w:name="Grid Table 6 Colorful Accent 1" w:uiPriority="51"/>
+    <w:lsdException w:name="Grid Table 7 Colorful Accent 1" w:uiPriority="52"/>
+    <w:lsdException w:name="Grid Table 1 Light Accent 2" w:uiPriority="46"/>
+    <w:lsdException w:name="Grid Table 2 Accent 2" w:uiPriority="47"/>
+    <w:lsdException w:name="Grid Table 3 Accent 2" w:uiPriority="48"/>
+    <w:lsdException w:name="Grid Table 4 Accent 2" w:uiPriority="49"/>
+    <w:lsdException w:name="Grid Table 5 Dark Accent 2" w:uiPriority="50"/>
+    <w:lsdException w:name="Grid Table 6 Colorful Accent 2" w:uiPriority="51"/>
+    <w:lsdException w:name="Grid Table 7 Colorful Accent 2" w:uiPriority="52"/>
+    <w:lsdException w:name="Grid Table 1 Light Accent 3" w:uiPriority="46"/>
+    <w:lsdException w:name="Grid Table 2 Accent 3" w:uiPriority="47"/>
+    <w:lsdException w:name="Grid Table 3 Accent 3" w:uiPriority="48"/>
+    <w:lsdException w:name="Grid Table 4 Accent 3" w:uiPriority="49"/>
+    <w:lsdException w:name="Grid Table 5 Dark Accent 3" w:uiPriority="50"/>
+    <w:lsdException w:name="Grid Table 6 Colorful Accent 3" w:uiPriority="51"/>
+    <w:lsdException w:name="Grid Table 7 Colorful Accent 3" w:uiPriority="52"/>
+    <w:lsdException w:name="Grid Table 1 Light Accent 4" w:uiPriority="46"/>
+    <w:lsdException w:name="Grid Table 2 Accent 4" w:uiPriority="47"/>
+    <w:lsdException w:name="Grid Table 3 Accent 4" w:uiPriority="48"/>
+    <w:lsdException w:name="Grid Table 4 Accent 4" w:uiPriority="49"/>
+    <w:lsdException w:name="Grid Table 5 Dark Accent 4" w:uiPriority="50"/>
+    <w:lsdException w:name="Grid Table 6 Colorful Accent 4" w:uiPriority="51"/>
+    <w:lsdException w:name="Grid Table 7 Colorful Accent 4" w:uiPriority="52"/>
+    <w:lsdException w:name="Grid Table 1 Light Accent 5" w:uiPriority="46"/>
+    <w:lsdException w:name="Grid Table 2 Accent 5" w:uiPriority="47"/>
+    <w:lsdException w:name="Grid Table 3 Accent 5" w:uiPriority="48"/>
+    <w:lsdException w:name="Grid Table 4 Accent 5" w:uiPriority="49"/>
+    <w:lsdException w:name="Grid Table 5 Dark Accent 5" w:uiPriority="50"/>
+    <w:lsdException w:name="Grid Table 6 Colorful Accent 5" w:uiPriority="51"/>
+    <w:lsdException w:name="Grid Table 7 Colorful Accent 5" w:uiPriority="52"/>
+    <w:lsdException w:name="Grid Table 1 Light Accent 6" w:uiPriority="46"/>
+    <w:lsdException w:name="Grid Table 2 Accent 6" w:uiPriority="47"/>
+    <w:lsdException w:name="Grid Table 3 Accent 6" w:uiPriority="48"/>
+    <w:lsdException w:name="Grid Table 4 Accent 6" w:uiPriority="49"/>
+    <w:lsdException w:name="Grid Table 5 Dark Accent 6" w:uiPriority="50"/>
+    <w:lsdException w:name="Grid Table 6 Colorful Accent 6" w:uiPriority="51"/>
+    <w:lsdException w:name="Grid Table 7 Colorful Accent 6" w:uiPriority="52"/>
+    <w:lsdException w:name="List Table 1 Light" w:uiPriority="46"/>
+    <w:lsdException w:name="List Table 2" w:uiPriority="47"/>
+    <w:lsdException w:name="List Table 3" w:uiPriority="48"/>
+    <w:lsdException w:name="List Table 4" w:uiPriority="49"/>
+    <w:lsdException w:name="List Table 5 Dark" w:uiPriority="50"/>
+    <w:lsdException w:name="List Table 6 Colorful" w:uiPriority="51"/>
+    <w:lsdException w:name="List Table 7 Colorful" w:uiPriority="52"/>
+    <w:lsdException w:name="List Table 1 Light Accent 1" w:uiPriority="46"/>
+    <w:lsdException w:name="List Table 2 Accent 1" w:uiPriority="47"/>
+    <w:lsdException w:name="List Table 3 Accent 1" w:uiPriority="48"/>
+    <w:lsdException w:name="List Table 4 Accent 1" w:uiPriority="49"/>
+    <w:lsdException w:name="List Table 5 Dark Accent 1" w:uiPriority="50"/>
+    <w:lsdException w:name="List Table 6 Colorful Accent 1" w:uiPriority="51"/>
+    <w:lsdException w:name="List Table 7 Colorful Accent 1" w:uiPriority="52"/>
+    <w:lsdException w:name="List Table 1 Light Accent 2" w:uiPriority="46"/>
+    <w:lsdException w:name="List Table 2 Accent 2" w:uiPriority="47"/>
+    <w:lsdException w:name="List Table 3 Accent 2" w:uiPriority="48"/>
+    <w:lsdException w:name="List Table 4 Accent 2" w:uiPriority="49"/>
+    <w:lsdException w:name="List Table 5 Dark Accent 2" w:uiPriority="50"/>
+    <w:lsdException w:name="List Table 6 Colorful Accent 2" w:uiPriority="51"/>
+    <w:lsdException w:name="List Table 7 Colorful Accent 2" w:uiPriority="52"/>
+    <w:lsdException w:name="List Table 1 Light Accent 3" w:uiPriority="46"/>
+    <w:lsdException w:name="List Table 2 Accent 3" w:uiPriority="47"/>
+    <w:lsdException w:name="List Table 3 Accent 3" w:uiPriority="48"/>
+    <w:lsdException w:name="List Table 4 Accent 3" w:uiPriority="49"/>
+    <w:lsdException w:name="List Table 5 Dark Accent 3" w:uiPriority="50"/>
+    <w:lsdException w:name="List Table 6 Colorful Accent 3" w:uiPriority="51"/>
+    <w:lsdException w:name="List Table 7 Colorful Accent 3" w:uiPriority="52"/>
+    <w:lsdException w:name="List Table 1 Light Accent 4" w:uiPriority="46"/>
+    <w:lsdException w:name="List Table 2 Accent 4" w:uiPriority="47"/>
+    <w:lsdException w:name="List Table 3 Accent 4" w:uiPriority="48"/>
+    <w:lsdException w:name="List Table 4 Accent 4" w:uiPriority="49"/>
+    <w:lsdException w:name="List Table 5 Dark Accent 4" w:uiPriority="50"/>
+    <w:lsdException w:name="List Table 6 Colorful Accent 4" w:uiPriority="51"/>
+    <w:lsdException w:name="List Table 7 Colorful Accent 4" w:uiPriority="52"/>
+    <w:lsdException w:name="List Table 1 Light Accent 5" w:uiPriority="46"/>
+    <w:lsdException w:name="List Table 2 Accent 5" w:uiPriority="47"/>
+    <w:lsdException w:name="List Table 3 Accent 5" w:uiPriority="48"/>
+    <w:lsdException w:name="List Table 4 Accent 5" w:uiPriority="49"/>
+    <w:lsdException w:name="List Table 5 Dark Accent 5" w:uiPriority="50"/>
+    <w:lsdException w:name="List Table 6 Colorful Accent 5" w:uiPriority="51"/>
+    <w:lsdException w:name="List Table 7 Colorful Accent 5" w:uiPriority="52"/>
+    <w:lsdException w:name="List Table 1 Light Accent 6" w:uiPriority="46"/>
+    <w:lsdException w:name="List Table 2 Accent 6" w:uiPriority="47"/>
+    <w:lsdException w:name="List Table 3 Accent 6" w:uiPriority="48"/>
+    <w:lsdException w:name="List Table 4 Accent 6" w:uiPriority="49"/>
+    <w:lsdException w:name="List Table 5 Dark Accent 6" w:uiPriority="50"/>
+    <w:lsdException w:name="List Table 6 Colorful Accent 6" w:uiPriority="51"/>
+    <w:lsdException w:name="List Table 7 Colorful Accent 6" w:uiPriority="52"/>
+  </w:latentStyles>
+  <w:style w:type="paragraph" w:default="1" w:styleId="Standard">
+    <w:name w:val="Normal"/>
+    <w:qFormat/>
+  </w:style>
+  <w:style w:type="paragraph" w:styleId="berschrift1">
+    <w:name w:val="heading 1"/>
+    <w:basedOn w:val="Standard"/>
+    <w:next w:val="Standard"/>
+    <w:link w:val="berschrift1Zchn"/>
+    <w:uiPriority w:val="9"/>
+    <w:qFormat/>
+    <w:rsid w:val="003B065A"/>
+    <w:pPr>
+      <w:keepNext/>
+      <w:keepLines/>
+      <w:spacing w:before="240" w:after="0"/>
+      <w:outlineLvl w:val="0"/>
+    </w:pPr>
+    <w:rPr>
+      <w:rFonts w:asciiTheme="majorHAnsi" w:eastAsiaTheme="majorEastAsia" w:hAnsiTheme="majorHAnsi" w:cstheme="majorBidi"/>
+      <w:color w:val="2E74B5" w:themeColor="accent1" w:themeShade="BF"/>
+      <w:sz w:val="32"/>
+      <w:szCs w:val="32"/>
+    </w:rPr>
+  </w:style>
+  <w:style w:type="character" w:default="1" w:styleId="Absatz-Standardschriftart">
+    <w:name w:val="Default Paragraph Font"/>
+    <w:uiPriority w:val="1"/>
+    <w:semiHidden/>
+    <w:unhideWhenUsed/>
+  </w:style>
+  <w:style w:type="table" w:default="1" w:styleId="NormaleTabelle">
+    <w:name w:val="Normal Table"/>
+    <w:uiPriority w:val="99"/>
+    <w:semiHidden/>
+    <w:unhideWhenUsed/>
+    <w:tblPr>
+      <w:tblInd w:w="0" w:type="dxa"/>
+      <w:tblCellMar>
+        <w:top w:w="0" w:type="dxa"/>
+        <w:left w:w="108" w:type="dxa"/>
+        <w:bottom w:w="0" w:type="dxa"/>
+        <w:right w:w="108" w:type="dxa"/>
+      </w:tblCellMar>
+    </w:tblPr>
+  </w:style>
+  <w:style w:type="numbering" w:default="1" w:styleId="KeineListe">
+    <w:name w:val="No List"/>
+    <w:uiPriority w:val="99"/>
+    <w:semiHidden/>
+    <w:unhideWhenUsed/>
+  </w:style>
+  <w:style w:type="paragraph" w:styleId="Titel">
+    <w:name w:val="Title"/>
+    <w:basedOn w:val="Standard"/>
+    <w:next w:val="Standard"/>
+    <w:link w:val="TitelZchn"/>
+    <w:uiPriority w:val="10"/>
+    <w:qFormat/>
+    <w:rsid w:val="00C7553B"/>
+    <w:pPr>
+      <w:spacing w:after="0" w:line="240" w:lineRule="auto"/>
+      <w:contextualSpacing/>
+    </w:pPr>
+    <w:rPr>
+      <w:rFonts w:asciiTheme="majorHAnsi" w:eastAsiaTheme="majorEastAsia" w:hAnsiTheme="majorHAnsi" w:cstheme="majorBidi"/>
+      <w:spacing w:val="-10"/>
+      <w:kern w:val="28"/>
+      <w:sz w:val="56"/>
+      <w:szCs w:val="56"/>
+    </w:rPr>
+  </w:style>
+  <w:style w:type="character" w:customStyle="1" w:styleId="TitelZchn">
+    <w:name w:val="Titel Zchn"/>
+    <w:basedOn w:val="Absatz-Standardschriftart"/>
+    <w:link w:val="Titel"/>
+    <w:uiPriority w:val="10"/>
+    <w:rsid w:val="00C7553B"/>
+    <w:rPr>
+      <w:rFonts w:asciiTheme="majorHAnsi" w:eastAsiaTheme="majorEastAsia" w:hAnsiTheme="majorHAnsi" w:cstheme="majorBidi"/>
+      <w:spacing w:val="-10"/>
+      <w:kern w:val="28"/>
+      <w:sz w:val="56"/>
+      <w:szCs w:val="56"/>
+    </w:rPr>
+  </w:style>
+  <w:style w:type="character" w:customStyle="1" w:styleId="berschrift1Zchn">
+    <w:name w:val="Überschrift 1 Zchn"/>
+    <w:basedOn w:val="Absatz-Standardschriftart"/>
+    <w:link w:val="berschrift1"/>
+    <w:uiPriority w:val="9"/>
+    <w:rsid w:val="003B065A"/>
+    <w:rPr>
+      <w:rFonts w:asciiTheme="majorHAnsi" w:eastAsiaTheme="majorEastAsia" w:hAnsiTheme="majorHAnsi" w:cstheme="majorBidi"/>
+      <w:color w:val="2E74B5" w:themeColor="accent1" w:themeShade="BF"/>
+      <w:sz w:val="32"/>
+      <w:szCs w:val="32"/>
+    </w:rPr>
+  </w:style>
+  <w:style w:type="paragraph" w:styleId="Kopfzeile">
+    <w:name w:val="header"/>
+    <w:basedOn w:val="Standard"/>
+    <w:link w:val="KopfzeileZchn"/>
+    <w:uiPriority w:val="99"/>
+    <w:unhideWhenUsed/>
+    <w:rsid w:val="00104993"/>
+    <w:pPr>
+      <w:tabs>
+        <w:tab w:val="center" w:pos="4536"/>
+        <w:tab w:val="right" w:pos="9072"/>
+      </w:tabs>
+      <w:spacing w:after="0" w:line="240" w:lineRule="auto"/>
+    </w:pPr>
+  </w:style>
+  <w:style w:type="character" w:customStyle="1" w:styleId="KopfzeileZchn">
+    <w:name w:val="Kopfzeile Zchn"/>
+    <w:basedOn w:val="Absatz-Standardschriftart"/>
+    <w:link w:val="Kopfzeile"/>
+    <w:uiPriority w:val="99"/>
+    <w:rsid w:val="00104993"/>
+  </w:style>
+  <w:style w:type="paragraph" w:styleId="Fuzeile">
+    <w:name w:val="footer"/>
+    <w:basedOn w:val="Standard"/>
+    <w:link w:val="FuzeileZchn"/>
+    <w:uiPriority w:val="99"/>
+    <w:unhideWhenUsed/>
+    <w:rsid w:val="00104993"/>
+    <w:pPr>
+      <w:tabs>
+        <w:tab w:val="center" w:pos="4536"/>
+        <w:tab w:val="right" w:pos="9072"/>
+      </w:tabs>
+      <w:spacing w:after="0" w:line="240" w:lineRule="auto"/>
+    </w:pPr>
+  </w:style>
+  <w:style w:type="character" w:customStyle="1" w:styleId="FuzeileZchn">
+    <w:name w:val="Fußzeile Zchn"/>
+    <w:basedOn w:val="Absatz-Standardschriftart"/>
+    <w:link w:val="Fuzeile"/>
+    <w:uiPriority w:val="99"/>
+    <w:rsid w:val="00104993"/>
+  </w:style>
+  <w:style w:type="paragraph" w:styleId="Inhaltsverzeichnisberschrift">
+    <w:name w:val="TOC Heading"/>
+    <w:basedOn w:val="berschrift1"/>
+    <w:next w:val="Standard"/>
+    <w:uiPriority w:val="39"/>
+    <w:unhideWhenUsed/>
+    <w:qFormat/>
+    <w:rsid w:val="009B1007"/>
+    <w:pPr>
+      <w:outlineLvl w:val="9"/>
+    </w:pPr>
+    <w:rPr>
+      <w:lang w:eastAsia="de-CH"/>
+    </w:rPr>
+  </w:style>
+  <w:style w:type="paragraph" w:styleId="Verzeichnis1">
+    <w:name w:val="toc 1"/>
+    <w:basedOn w:val="Standard"/>
+    <w:next w:val="Standard"/>
+    <w:autoRedefine/>
+    <w:uiPriority w:val="39"/>
+    <w:unhideWhenUsed/>
+    <w:rsid w:val="009B1007"/>
+    <w:pPr>
+      <w:spacing w:after="100"/>
+    </w:pPr>
+  </w:style>
+  <w:style w:type="character" w:styleId="Hyperlink">
+    <w:name w:val="Hyperlink"/>
+    <w:basedOn w:val="Absatz-Standardschriftart"/>
+    <w:uiPriority w:val="99"/>
+    <w:unhideWhenUsed/>
+    <w:rsid w:val="009B1007"/>
+    <w:rPr>
+      <w:color w:val="0563C1" w:themeColor="hyperlink"/>
+      <w:u w:val="single"/>
+    </w:rPr>
+  </w:style>
+  <w:style w:type="paragraph" w:styleId="KeinLeerraum">
+    <w:name w:val="No Spacing"/>
+    <w:link w:val="KeinLeerraumZchn"/>
+    <w:uiPriority w:val="1"/>
+    <w:qFormat/>
+    <w:rsid w:val="008D61DD"/>
+    <w:pPr>
+      <w:spacing w:after="0" w:line="240" w:lineRule="auto"/>
+    </w:pPr>
+    <w:rPr>
+      <w:rFonts w:eastAsiaTheme="minorEastAsia"/>
+      <w:lang w:eastAsia="de-CH"/>
+    </w:rPr>
+  </w:style>
+  <w:style w:type="character" w:customStyle="1" w:styleId="KeinLeerraumZchn">
+    <w:name w:val="Kein Leerraum Zchn"/>
+    <w:basedOn w:val="Absatz-Standardschriftart"/>
+    <w:link w:val="KeinLeerraum"/>
+    <w:uiPriority w:val="1"/>
+    <w:rsid w:val="008D61DD"/>
+    <w:rPr>
+      <w:rFonts w:eastAsiaTheme="minorEastAsia"/>
+      <w:lang w:eastAsia="de-CH"/>
+    </w:rPr>
+  </w:style>
+</w:styles>
+</file>
+
+<file path=word/glossary/document.xml><?xml version="1.0" encoding="utf-8"?>
+<w:glossaryDocument xmlns:wpc="http://schemas.microsoft.com/office/word/2010/wordprocessingCanvas" xmlns:cx="http://schemas.microsoft.com/office/drawing/2014/chartex" xmlns:cx1="http://schemas.microsoft.com/office/drawing/2015/9/8/chartex" xmlns:mc="http://schemas.openxmlformats.org/markup-compatibility/2006" xmlns:o="urn:schemas-microsoft-com:office:office" xmlns:r="http://schemas.openxmlformats.org/officeDocument/2006/relationships" xmlns:m="http://schemas.openxmlformats.org/officeDocument/2006/math" xmlns:v="urn:schemas-microsoft-com:vml" xmlns:wp14="http://schemas.microsoft.com/office/word/2010/wordprocessingDrawing" xmlns:wp="http://schemas.openxmlformats.org/drawingml/2006/wordprocessingDrawing" xmlns:w10="urn:schemas-microsoft-com:office:word" xmlns:w="http://schemas.openxmlformats.org/wordprocessingml/2006/main" xmlns:w14="http://schemas.microsoft.com/office/word/2010/wordml" xmlns:w15="http://schemas.microsoft.com/office/word/2012/wordml" xmlns:w16se="http://schemas.microsoft.com/office/word/2015/wordml/symex" xmlns:wpg="http://schemas.microsoft.com/office/word/2010/wordprocessingGroup" xmlns:wpi="http://schemas.microsoft.com/office/word/2010/wordprocessingInk" xmlns:wne="http://schemas.microsoft.com/office/word/2006/wordml" xmlns:wps="http://schemas.microsoft.com/office/word/2010/wordprocessingShape" mc:Ignorable="w14 w15 w16se wp14">
+  <w:docParts>
+    <w:docPart>
+      <w:docPartPr>
+        <w:name w:val="BE8738A281F643C2B055A0559FDC3427"/>
+        <w:category>
+          <w:name w:val="Allgemein"/>
+          <w:gallery w:val="placeholder"/>
+        </w:category>
+        <w:types>
+          <w:type w:val="bbPlcHdr"/>
+        </w:types>
+        <w:behaviors>
+          <w:behavior w:val="content"/>
+        </w:behaviors>
+        <w:guid w:val="{0812B9E1-6BAF-411B-8808-28F8793FB647}"/>
+      </w:docPartPr>
+      <w:docPartBody>
+        <w:p>
+          <w:pPr>
+            <w:pStyle w:val="BE8738A281F643C2B055A0559FDC3427"/>
+          </w:pPr>
+          <w:r>
+            <w:rPr>
+              <w:rFonts w:asciiTheme="majorHAnsi" w:eastAsiaTheme="majorEastAsia" w:hAnsiTheme="majorHAnsi" w:cstheme="majorBidi"/>
+              <w:caps/>
+              <w:color w:val="5B9BD5" w:themeColor="accent1"/>
+              <w:sz w:val="80"/>
+              <w:szCs w:val="80"/>
+              <w:lang w:val="de-DE"/>
+            </w:rPr>
+            <w:t>[Dokumenttitel]</w:t>
+          </w:r>
+        </w:p>
+      </w:docPartBody>
+    </w:docPart>
+    <w:docPart>
+      <w:docPartPr>
+        <w:name w:val="1D7E58E0EF3044CCB6E7F375056304D8"/>
+        <w:category>
+          <w:name w:val="Allgemein"/>
+          <w:gallery w:val="placeholder"/>
+        </w:category>
+        <w:types>
+          <w:type w:val="bbPlcHdr"/>
+        </w:types>
+        <w:behaviors>
+          <w:behavior w:val="content"/>
+        </w:behaviors>
+        <w:guid w:val="{1D6F665A-B811-41F7-AF9E-EB957CC2FFD9}"/>
+      </w:docPartPr>
+      <w:docPartBody>
+        <w:p>
+          <w:pPr>
+            <w:pStyle w:val="1D7E58E0EF3044CCB6E7F375056304D8"/>
+          </w:pPr>
+          <w:r>
+            <w:rPr>
+              <w:color w:val="5B9BD5" w:themeColor="accent1"/>
+              <w:sz w:val="28"/>
+              <w:szCs w:val="28"/>
+              <w:lang w:val="de-DE"/>
+            </w:rPr>
+            <w:t>[Untertitel des Dokuments]</w:t>
+          </w:r>
+        </w:p>
+      </w:docPartBody>
+    </w:docPart>
+  </w:docParts>
+</w:glossaryDocument>
+</file>
+
+<file path=word/glossary/fontTable.xml><?xml version="1.0" encoding="utf-8"?>
+<w:fonts xmlns:mc="http://schemas.openxmlformats.org/markup-compatibility/2006" xmlns:r="http://schemas.openxmlformats.org/officeDocument/2006/relationships" xmlns:w="http://schemas.openxmlformats.org/wordprocessingml/2006/main" xmlns:w14="http://schemas.microsoft.com/office/word/2010/wordml" xmlns:w15="http://schemas.microsoft.com/office/word/2012/wordml" xmlns:w16se="http://schemas.microsoft.com/office/word/2015/wordml/symex" mc:Ignorable="w14 w15 w16se">
+  <w:font w:name="Calibri">
+    <w:panose1 w:val="020F0502020204030204"/>
+    <w:charset w:val="00"/>
+    <w:family w:val="swiss"/>
+    <w:pitch w:val="variable"/>
+    <w:sig w:usb0="E0002AFF" w:usb1="C000247B" w:usb2="00000009" w:usb3="00000000" w:csb0="000001FF" w:csb1="00000000"/>
+  </w:font>
+  <w:font w:name="Times New Roman">
+    <w:panose1 w:val="02020603050405020304"/>
+    <w:charset w:val="00"/>
+    <w:family w:val="roman"/>
+    <w:pitch w:val="variable"/>
+    <w:sig w:usb0="E0002EFF" w:usb1="C000785B" w:usb2="00000009" w:usb3="00000000" w:csb0="000001FF" w:csb1="00000000"/>
+  </w:font>
+  <w:font w:name="Calibri Light">
+    <w:panose1 w:val="020F0302020204030204"/>
+    <w:charset w:val="00"/>
+    <w:family w:val="swiss"/>
+    <w:pitch w:val="variable"/>
+    <w:sig w:usb0="E0002AFF" w:usb1="C000247B" w:usb2="00000009" w:usb3="00000000" w:csb0="000001FF" w:csb1="00000000"/>
+  </w:font>
+  <w:font w:name="Yu Gothic Light">
+    <w:altName w:val="游ゴシック Light"/>
+    <w:panose1 w:val="020B0300000000000000"/>
+    <w:charset w:val="80"/>
+    <w:family w:val="swiss"/>
+    <w:pitch w:val="variable"/>
+    <w:sig w:usb0="E00002FF" w:usb1="2AC7FDFF" w:usb2="00000016" w:usb3="00000000" w:csb0="0002009F" w:csb1="00000000"/>
+  </w:font>
+  <w:font w:name="Yu Mincho">
+    <w:altName w:val="游明朝"/>
+    <w:charset w:val="80"/>
+    <w:family w:val="roman"/>
+    <w:pitch w:val="variable"/>
+    <w:sig w:usb0="800002E7" w:usb1="2AC7FCF0" w:usb2="00000012" w:usb3="00000000" w:csb0="0002009F" w:csb1="00000000"/>
+  </w:font>
+</w:fonts>
+</file>
+
+<file path=word/glossary/settings.xml><?xml version="1.0" encoding="utf-8"?>
+<w:settings xmlns:mc="http://schemas.openxmlformats.org/markup-compatibility/2006" xmlns:o="urn:schemas-microsoft-com:office:office" xmlns:r="http://schemas.openxmlformats.org/officeDocument/2006/relationships" xmlns:m="http://schemas.openxmlformats.org/officeDocument/2006/math" xmlns:v="urn:schemas-microsoft-com:vml" xmlns:w10="urn:schemas-microsoft-com:office:word" xmlns:w="http://schemas.openxmlformats.org/wordprocessingml/2006/main" xmlns:w14="http://schemas.microsoft.com/office/word/2010/wordml" xmlns:w15="http://schemas.microsoft.com/office/word/2012/wordml" xmlns:w16se="http://schemas.microsoft.com/office/word/2015/wordml/symex" xmlns:sl="http://schemas.openxmlformats.org/schemaLibrary/2006/main" mc:Ignorable="w14 w15 w16se">
+  <w:view w:val="normal"/>
+  <w:defaultTabStop w:val="708"/>
+  <w:hyphenationZone w:val="425"/>
+  <w:characterSpacingControl w:val="doNotCompress"/>
+  <w:compat>
+    <w:useFELayout/>
+    <w:compatSetting w:name="compatibilityMode" w:uri="http://schemas.microsoft.com/office/word" w:val="15"/>
+    <w:compatSetting w:name="overrideTableStyleFontSizeAndJustification" w:uri="http://schemas.microsoft.com/office/word" w:val="1"/>
+    <w:compatSetting w:name="enableOpenTypeFeatures" w:uri="http://schemas.microsoft.com/office/word" w:val="1"/>
+    <w:compatSetting w:name="doNotFlipMirrorIndents" w:uri="http://schemas.microsoft.com/office/word" w:val="1"/>
+    <w:compatSetting w:name="differentiateMultirowTableHeaders" w:uri="http://schemas.microsoft.com/office/word" w:val="1"/>
+  </w:compat>
+  <w:rsids>
+    <w:rsidRoot w:val="00552FA5"/>
+    <w:rsid w:val="00552FA5"/>
+    <w:rsid w:val="00935E4F"/>
+  </w:rsids>
+  <m:mathPr>
+    <m:mathFont m:val="Cambria Math"/>
+    <m:brkBin m:val="before"/>
+    <m:brkBinSub m:val="--"/>
+    <m:smallFrac m:val="0"/>
+    <m:dispDef/>
+    <m:lMargin m:val="0"/>
+    <m:rMargin m:val="0"/>
+    <m:defJc m:val="centerGroup"/>
+    <m:wrapIndent m:val="1440"/>
+    <m:intLim m:val="subSup"/>
+    <m:naryLim m:val="undOvr"/>
+  </m:mathPr>
+  <w:themeFontLang w:val="de-CH"/>
+  <w:clrSchemeMapping w:bg1="light1" w:t1="dark1" w:bg2="light2" w:t2="dark2" w:accent1="accent1" w:accent2="accent2" w:accent3="accent3" w:accent4="accent4" w:accent5="accent5" w:accent6="accent6" w:hyperlink="hyperlink" w:followedHyperlink="followedHyperlink"/>
+  <w:decimalSymbol w:val="."/>
+  <w:listSeparator w:val=";"/>
+  <w15:chartTrackingRefBased/>
+</w:settings>
+</file>
+
+<file path=word/glossary/styles.xml><?xml version="1.0" encoding="utf-8"?>
+<w:styles xmlns:mc="http://schemas.openxmlformats.org/markup-compatibility/2006" xmlns:r="http://schemas.openxmlformats.org/officeDocument/2006/relationships" xmlns:w="http://schemas.openxmlformats.org/wordprocessingml/2006/main" xmlns:w14="http://schemas.microsoft.com/office/word/2010/wordml" xmlns:w15="http://schemas.microsoft.com/office/word/2012/wordml" xmlns:w16se="http://schemas.microsoft.com/office/word/2015/wordml/symex" mc:Ignorable="w14 w15 w16se">
+  <w:docDefaults>
+    <w:rPrDefault>
+      <w:rPr>
+        <w:rFonts w:asciiTheme="minorHAnsi" w:eastAsiaTheme="minorEastAsia" w:hAnsiTheme="minorHAnsi" w:cstheme="minorBidi"/>
+        <w:sz w:val="22"/>
+        <w:szCs w:val="22"/>
+        <w:lang w:val="de-CH" w:eastAsia="de-CH" w:bidi="ar-SA"/>
       </w:rPr>
     </w:rPrDefault>
     <w:pPrDefault>
@@ -456,41 +2482,22 @@
     <w:semiHidden/>
     <w:unhideWhenUsed/>
   </w:style>
-  <w:style w:type="paragraph" w:styleId="Titel">
-    <w:name w:val="Title"/>
-    <w:basedOn w:val="Standard"/>
-    <w:next w:val="Standard"/>
-    <w:link w:val="TitelZchn"/>
-    <w:uiPriority w:val="10"/>
-    <w:qFormat/>
-    <w:rsid w:val="00C7553B"/>
-    <w:pPr>
-      <w:spacing w:after="0" w:line="240" w:lineRule="auto"/>
-      <w:contextualSpacing/>
-    </w:pPr>
-    <w:rPr>
-      <w:rFonts w:asciiTheme="majorHAnsi" w:eastAsiaTheme="majorEastAsia" w:hAnsiTheme="majorHAnsi" w:cstheme="majorBidi"/>
-      <w:spacing w:val="-10"/>
-      <w:kern w:val="28"/>
-      <w:sz w:val="56"/>
-      <w:szCs w:val="56"/>
-    </w:rPr>
+  <w:style w:type="paragraph" w:customStyle="1" w:styleId="BE8738A281F643C2B055A0559FDC3427">
+    <w:name w:val="BE8738A281F643C2B055A0559FDC3427"/>
+    <w:rsid w:val="00552FA5"/>
   </w:style>
-  <w:style w:type="character" w:customStyle="1" w:styleId="TitelZchn">
-    <w:name w:val="Titel Zchn"/>
-    <w:basedOn w:val="Absatz-Standardschriftart"/>
-    <w:link w:val="Titel"/>
-    <w:uiPriority w:val="10"/>
-    <w:rsid w:val="00C7553B"/>
-    <w:rPr>
-      <w:rFonts w:asciiTheme="majorHAnsi" w:eastAsiaTheme="majorEastAsia" w:hAnsiTheme="majorHAnsi" w:cstheme="majorBidi"/>
-      <w:spacing w:val="-10"/>
-      <w:kern w:val="28"/>
-      <w:sz w:val="56"/>
-      <w:szCs w:val="56"/>
-    </w:rPr>
+  <w:style w:type="paragraph" w:customStyle="1" w:styleId="1D7E58E0EF3044CCB6E7F375056304D8">
+    <w:name w:val="1D7E58E0EF3044CCB6E7F375056304D8"/>
+    <w:rsid w:val="00552FA5"/>
   </w:style>
 </w:styles>
+</file>
+
+<file path=word/glossary/webSettings.xml><?xml version="1.0" encoding="utf-8"?>
+<w:webSettings xmlns:mc="http://schemas.openxmlformats.org/markup-compatibility/2006" xmlns:r="http://schemas.openxmlformats.org/officeDocument/2006/relationships" xmlns:w="http://schemas.openxmlformats.org/wordprocessingml/2006/main" xmlns:w14="http://schemas.microsoft.com/office/word/2010/wordml" xmlns:w15="http://schemas.microsoft.com/office/word/2012/wordml" xmlns:w16se="http://schemas.microsoft.com/office/word/2015/wordml/symex" mc:Ignorable="w14 w15 w16se">
+  <w:optimizeForBrowser/>
+  <w:allowPNG/>
+</w:webSettings>
 </file>
 
 <file path=word/theme/theme1.xml><?xml version="1.0" encoding="utf-8"?>
@@ -752,4 +2759,35 @@
     </a:ext>
   </a:extLst>
 </a:theme>
+</file>
+
+<file path=customXml/item1.xml><?xml version="1.0" encoding="utf-8"?>
+<CoverPageProperties xmlns="http://schemas.microsoft.com/office/2006/coverPageProps">
+  <PublishDate>2018-09-24T00:00:00</PublishDate>
+  <Abstract/>
+  <CompanyAddress/>
+  <CompanyPhone/>
+  <CompanyFax/>
+  <CompanyEmail/>
+</CoverPageProperties>
+</file>
+
+<file path=customXml/item2.xml><?xml version="1.0" encoding="utf-8"?>
+<b:Sources xmlns:b="http://schemas.openxmlformats.org/officeDocument/2006/bibliography" xmlns="http://schemas.openxmlformats.org/officeDocument/2006/bibliography" SelectedStyle="\APASixthEditionOfficeOnline.xsl" StyleName="APA" Version="6"/>
+</file>
+
+<file path=customXml/itemProps1.xml><?xml version="1.0" encoding="utf-8"?>
+<ds:datastoreItem xmlns:ds="http://schemas.openxmlformats.org/officeDocument/2006/customXml" ds:itemID="{55AF091B-3C7A-41E3-B477-F2FDAA23CFDA}">
+  <ds:schemaRefs>
+    <ds:schemaRef ds:uri="http://schemas.microsoft.com/office/2006/coverPageProps"/>
+  </ds:schemaRefs>
+</ds:datastoreItem>
+</file>
+
+<file path=customXml/itemProps2.xml><?xml version="1.0" encoding="utf-8"?>
+<ds:datastoreItem xmlns:ds="http://schemas.openxmlformats.org/officeDocument/2006/customXml" ds:itemID="{8C5E4212-E489-46C4-ADFE-59AC72A46FE3}">
+  <ds:schemaRefs>
+    <ds:schemaRef ds:uri="http://schemas.openxmlformats.org/officeDocument/2006/bibliography"/>
+  </ds:schemaRefs>
+</ds:datastoreItem>
 </file>
</xml_diff>

<commit_message>
Added Map-Design to Dokumentation
</commit_message>
<xml_diff>
--- a/Dokumentation Zuul.docx
+++ b/Dokumentation Zuul.docx
@@ -460,8 +460,18 @@
           <w:u w:val="single"/>
         </w:rPr>
         <w:lastRenderedPageBreak/>
-        <w:t>Dokumentation Zuul</w:t>
-      </w:r>
+        <w:t xml:space="preserve">Dokumentation </w:t>
+      </w:r>
+      <w:proofErr w:type="spellStart"/>
+      <w:r>
+        <w:rPr>
+          <w:b/>
+          <w:i/>
+          <w:u w:val="single"/>
+        </w:rPr>
+        <w:t>Zuul</w:t>
+      </w:r>
+      <w:proofErr w:type="spellEnd"/>
     </w:p>
     <w:p/>
     <w:sdt>
@@ -981,7 +991,15 @@
         <w:t xml:space="preserve">. </w:t>
       </w:r>
       <w:r>
-        <w:t xml:space="preserve">Dazu habe ich noch in der Klasse «Room» </w:t>
+        <w:t>Dazu habe ich noch in der Klasse «</w:t>
+      </w:r>
+      <w:proofErr w:type="spellStart"/>
+      <w:r>
+        <w:t>Room</w:t>
+      </w:r>
+      <w:proofErr w:type="spellEnd"/>
+      <w:r>
+        <w:t xml:space="preserve">» </w:t>
       </w:r>
       <w:r>
         <w:t>die Attribute</w:t>
@@ -997,6 +1015,11 @@
       </w:r>
       <w:r>
         <w:t>.</w:t>
+      </w:r>
+    </w:p>
+    <w:p>
+      <w:r>
+        <w:br w:type="page"/>
       </w:r>
     </w:p>
     <w:p/>
@@ -1014,66 +1037,148 @@
       <w:bookmarkEnd w:id="1"/>
     </w:p>
     <w:p/>
+    <w:p>
+      <w:r>
+        <w:rPr>
+          <w:noProof/>
+          <w:lang w:eastAsia="de-CH"/>
+        </w:rPr>
+        <w:drawing>
+          <wp:inline distT="0" distB="0" distL="0" distR="0" wp14:anchorId="48DB478D" wp14:editId="46F9F33B">
+            <wp:extent cx="5760720" cy="3831590"/>
+            <wp:effectExtent l="0" t="0" r="0" b="0"/>
+            <wp:docPr id="1" name="Grafik 1"/>
+            <wp:cNvGraphicFramePr>
+              <a:graphicFrameLocks xmlns:a="http://schemas.openxmlformats.org/drawingml/2006/main" noChangeAspect="1"/>
+            </wp:cNvGraphicFramePr>
+            <a:graphic xmlns:a="http://schemas.openxmlformats.org/drawingml/2006/main">
+              <a:graphicData uri="http://schemas.openxmlformats.org/drawingml/2006/picture">
+                <pic:pic xmlns:pic="http://schemas.openxmlformats.org/drawingml/2006/picture">
+                  <pic:nvPicPr>
+                    <pic:cNvPr id="1" name=""/>
+                    <pic:cNvPicPr/>
+                  </pic:nvPicPr>
+                  <pic:blipFill>
+                    <a:blip r:embed="rId10"/>
+                    <a:stretch>
+                      <a:fillRect/>
+                    </a:stretch>
+                  </pic:blipFill>
+                  <pic:spPr>
+                    <a:xfrm>
+                      <a:off x="0" y="0"/>
+                      <a:ext cx="5760720" cy="3831590"/>
+                    </a:xfrm>
+                    <a:prstGeom prst="rect">
+                      <a:avLst/>
+                    </a:prstGeom>
+                  </pic:spPr>
+                </pic:pic>
+              </a:graphicData>
+            </a:graphic>
+          </wp:inline>
+        </w:drawing>
+      </w:r>
+    </w:p>
     <w:p/>
     <w:p/>
+    <w:p>
+      <w:proofErr w:type="spellStart"/>
+      <w:r>
+        <w:t>Armory</w:t>
+      </w:r>
+      <w:proofErr w:type="spellEnd"/>
+      <w:r>
+        <w:t>: Hier kauft man Waffen für die Kämpfe (Die Beste ist extrem Teuer und nur durch besiegen des 1. Gegners zu Kriegen).</w:t>
+      </w:r>
+    </w:p>
+    <w:p>
+      <w:r>
+        <w:t>Motel: Hier ruht man sich für Stamina aus (Kostet nichts).</w:t>
+      </w:r>
+    </w:p>
+    <w:p>
+      <w:proofErr w:type="spellStart"/>
+      <w:r>
+        <w:t>Forest</w:t>
+      </w:r>
+      <w:proofErr w:type="spellEnd"/>
+      <w:r>
+        <w:t>: Hier kann man Tiere für Geld Jagen (Man braucht die Waffe die man vom 1. Gegner kriegt um genug Geld für die Beste Waffe zu verdienen</w:t>
+      </w:r>
+      <w:r>
+        <w:t>, Verbraucht Stamina</w:t>
+      </w:r>
+      <w:r>
+        <w:t>).</w:t>
+      </w:r>
+    </w:p>
+    <w:p>
+      <w:proofErr w:type="spellStart"/>
+      <w:r>
+        <w:t>VillageCenter</w:t>
+      </w:r>
+      <w:proofErr w:type="spellEnd"/>
+      <w:r>
+        <w:t>: Verbinder die Meisten Räume.</w:t>
+      </w:r>
+    </w:p>
+    <w:p>
+      <w:proofErr w:type="spellStart"/>
+      <w:r>
+        <w:t>CaveOpening</w:t>
+      </w:r>
+      <w:proofErr w:type="spellEnd"/>
+      <w:r>
+        <w:t>: Leerer Raum der in die «Cave» führt</w:t>
+      </w:r>
+      <w:r>
+        <w:t>.</w:t>
+      </w:r>
+    </w:p>
+    <w:p>
+      <w:proofErr w:type="spellStart"/>
+      <w:r>
+        <w:t>EnemyRoom</w:t>
+      </w:r>
+      <w:proofErr w:type="spellEnd"/>
+      <w:r>
+        <w:t>: Hier</w:t>
+      </w:r>
+      <w:r>
+        <w:t xml:space="preserve"> kann man den 1. Gegner Töten (Verbraucht Stamina).</w:t>
+      </w:r>
+    </w:p>
+    <w:p>
+      <w:proofErr w:type="spellStart"/>
+      <w:r>
+        <w:t>BossRoom</w:t>
+      </w:r>
+      <w:proofErr w:type="spellEnd"/>
+      <w:r>
+        <w:t>: Hier kann man den Boss Töten um zu gewinnen (Für dies Braucht man die Beste Waffe).</w:t>
+      </w:r>
+    </w:p>
+    <w:p>
+      <w:proofErr w:type="spellStart"/>
+      <w:r>
+        <w:t>ExitVillage</w:t>
+      </w:r>
+      <w:proofErr w:type="spellEnd"/>
+      <w:r>
+        <w:t xml:space="preserve"> (Exit): Führt ins nichts und man Verliert.</w:t>
+      </w:r>
+    </w:p>
+    <w:p>
+      <w:r>
+        <w:br w:type="page"/>
+      </w:r>
+    </w:p>
     <w:p>
       <w:bookmarkStart w:id="2" w:name="_GoBack"/>
       <w:bookmarkEnd w:id="2"/>
     </w:p>
     <w:p>
-      <w:r>
-        <w:t>Armory: Hier kauft man Waffen für die Kämpfe (Die Beste ist extrem Teuer und nur durch besiegen des 1. Gegners zu Kriegen).</w:t>
-      </w:r>
-    </w:p>
-    <w:p>
-      <w:r>
-        <w:t>Motel: Hier ruht man sich für Stamina aus (Kostet nichts).</w:t>
-      </w:r>
-    </w:p>
-    <w:p>
-      <w:r>
-        <w:t>Forest: Hier kann man Tiere für Geld Jagen (Man braucht die Waffe die man vom 1. Gegner kriegt um genug Geld für die Beste Waffe zu verdienen</w:t>
-      </w:r>
-      <w:r>
-        <w:t>, Verbraucht Stamina</w:t>
-      </w:r>
-      <w:r>
-        <w:t>).</w:t>
-      </w:r>
-    </w:p>
-    <w:p>
-      <w:r>
-        <w:t>VillageCenter: Verbinder die Meisten Räume.</w:t>
-      </w:r>
-    </w:p>
-    <w:p>
-      <w:r>
-        <w:t>CaveOpening: Leerer Raum der in die «Cave» führt</w:t>
-      </w:r>
-      <w:r>
-        <w:t>.</w:t>
-      </w:r>
-    </w:p>
-    <w:p>
-      <w:r>
-        <w:t>EnemyRoom: Hier</w:t>
-      </w:r>
-      <w:r>
-        <w:t xml:space="preserve"> kann man den 1. Gegner Töten (Verbraucht Stamina).</w:t>
-      </w:r>
-    </w:p>
-    <w:p>
-      <w:r>
-        <w:t>BossRoom: Hier kann man den Boss Töten um zu gewinnen (Für dies Braucht man die Beste Waffe).</w:t>
-      </w:r>
-    </w:p>
-    <w:p>
-      <w:r>
-        <w:t>ExitVillage (Exit): Führt ins nichts und man Verliert.</w:t>
-      </w:r>
-    </w:p>
-    <w:p/>
-    <w:p>
       <w:pPr>
         <w:pStyle w:val="berschrift1"/>
       </w:pPr>
@@ -1112,7 +1217,15 @@
     <w:p/>
     <w:p>
       <w:r>
-        <w:t>Ich ging mit der 2. Idee da ich sowieso ein «kleines Kampfsystem» implementieren wollte. Somit gewinnt man wenn man den Gegner im «BossRoom» (siehe 6.4) Besiegt</w:t>
+        <w:t>Ich ging mit der 2. Idee da ich sowieso ein «kleines Kampfsystem» implementieren wollte. Somit gewinnt man wenn man den Gegner im «</w:t>
+      </w:r>
+      <w:proofErr w:type="spellStart"/>
+      <w:r>
+        <w:t>BossRoom</w:t>
+      </w:r>
+      <w:proofErr w:type="spellEnd"/>
+      <w:r>
+        <w:t>» (siehe 6.4) Besiegt</w:t>
       </w:r>
       <w:r>
         <w:t>.</w:t>
@@ -1140,7 +1253,6 @@
       </w:pPr>
       <w:bookmarkStart w:id="5" w:name="_Toc525559340"/>
       <w:r>
-        <w:lastRenderedPageBreak/>
         <w:t xml:space="preserve">Aufgabe </w:t>
       </w:r>
       <w:r>
@@ -1163,8 +1275,8 @@
       <w:bookmarkEnd w:id="6"/>
     </w:p>
     <w:sectPr>
-      <w:headerReference w:type="default" r:id="rId10"/>
-      <w:footerReference w:type="default" r:id="rId11"/>
+      <w:headerReference w:type="default" r:id="rId11"/>
+      <w:footerReference w:type="default" r:id="rId12"/>
       <w:pgSz w:w="11906" w:h="16838"/>
       <w:pgMar w:top="1417" w:right="1417" w:bottom="1134" w:left="1417" w:header="708" w:footer="708" w:gutter="0"/>
       <w:pgNumType w:start="0"/>
@@ -1234,7 +1346,7 @@
       <w:rPr>
         <w:noProof/>
       </w:rPr>
-      <w:t>2</w:t>
+      <w:t>4</w:t>
     </w:r>
     <w:r>
       <w:fldChar w:fldCharType="end"/>
@@ -1250,7 +1362,7 @@
         <w:rPr>
           <w:noProof/>
         </w:rPr>
-        <w:t>3</w:t>
+        <w:t>4</w:t>
       </w:r>
     </w:fldSimple>
     <w:r>
@@ -1292,8 +1404,13 @@
       <w:pStyle w:val="Kopfzeile"/>
     </w:pPr>
     <w:r>
-      <w:t>Projekt Zuul</w:t>
+      <w:t xml:space="preserve">Projekt </w:t>
     </w:r>
+    <w:proofErr w:type="spellStart"/>
+    <w:r>
+      <w:t>Zuul</w:t>
+    </w:r>
+    <w:proofErr w:type="spellEnd"/>
     <w:r>
       <w:t xml:space="preserve"> – M226a</w:t>
     </w:r>
@@ -2038,7 +2155,7 @@
   <w:rsids>
     <w:rsidRoot w:val="00552FA5"/>
     <w:rsid w:val="00552FA5"/>
-    <w:rsid w:val="00935E4F"/>
+    <w:rsid w:val="007A7F09"/>
   </w:rsids>
   <m:mathPr>
     <m:mathFont m:val="Cambria Math"/>
@@ -2785,7 +2902,7 @@
 </file>
 
 <file path=customXml/itemProps2.xml><?xml version="1.0" encoding="utf-8"?>
-<ds:datastoreItem xmlns:ds="http://schemas.openxmlformats.org/officeDocument/2006/customXml" ds:itemID="{8C5E4212-E489-46C4-ADFE-59AC72A46FE3}">
+<ds:datastoreItem xmlns:ds="http://schemas.openxmlformats.org/officeDocument/2006/customXml" ds:itemID="{88B84409-B13E-4AF2-B0D3-38D0AC664736}">
   <ds:schemaRefs>
     <ds:schemaRef ds:uri="http://schemas.openxmlformats.org/officeDocument/2006/bibliography"/>
   </ds:schemaRefs>

</xml_diff>

<commit_message>
- Continued Documentation up to 6.8 (Still Work in Progress). - Created Weapon, PlayerType and Player as Specified in Documentation 6.7-6.8 - Implemented Hunt - Added Todo: Buy, Sleep, Attack - Created all Rooms
</commit_message>
<xml_diff>
--- a/Dokumentation Zuul.docx
+++ b/Dokumentation Zuul.docx
@@ -5,7 +5,9 @@
     <w:sdt>
       <w:sdtPr>
         <w:rPr>
+          <w:rFonts w:eastAsiaTheme="minorHAnsi"/>
           <w:color w:val="5B9BD5" w:themeColor="accent1"/>
+          <w:lang w:eastAsia="en-US"/>
         </w:rPr>
         <w:id w:val="952282162"/>
         <w:docPartObj>
@@ -15,9 +17,7 @@
       </w:sdtPr>
       <w:sdtEndPr>
         <w:rPr>
-          <w:rFonts w:eastAsiaTheme="minorHAnsi"/>
           <w:color w:val="auto"/>
-          <w:lang w:eastAsia="en-US"/>
         </w:rPr>
       </w:sdtEndPr>
       <w:sdtContent>
@@ -160,6 +160,7 @@
             <w:dataBinding w:prefixMappings="xmlns:ns0='http://purl.org/dc/elements/1.1/' xmlns:ns1='http://schemas.openxmlformats.org/package/2006/metadata/core-properties' " w:xpath="/ns1:coreProperties[1]/ns0:subject[1]" w:storeItemID="{6C3C8BC8-F283-45AE-878A-BAB7291924A1}"/>
             <w:text/>
           </w:sdtPr>
+          <w:sdtEndPr/>
           <w:sdtContent>
             <w:p>
               <w:pPr>
@@ -251,6 +252,7 @@
             <w:rPr>
               <w:noProof/>
               <w:color w:val="5B9BD5" w:themeColor="accent1"/>
+              <w:lang w:eastAsia="de-CH"/>
             </w:rPr>
             <mc:AlternateContent>
               <mc:Choice Requires="wps">
@@ -330,6 +332,7 @@
                                     <w:calendar w:val="gregorian"/>
                                   </w:date>
                                 </w:sdtPr>
+                                <w:sdtEndPr/>
                                 <w:sdtContent>
                                   <w:p>
                                     <w:pPr>
@@ -460,24 +463,18 @@
           <w:u w:val="single"/>
         </w:rPr>
         <w:lastRenderedPageBreak/>
-        <w:t xml:space="preserve">Dokumentation </w:t>
-      </w:r>
-      <w:proofErr w:type="spellStart"/>
-      <w:r>
-        <w:rPr>
-          <w:b/>
-          <w:i/>
-          <w:u w:val="single"/>
-        </w:rPr>
-        <w:t>Zuul</w:t>
-      </w:r>
-      <w:proofErr w:type="spellEnd"/>
+        <w:t>Dokumentation Zuul</w:t>
+      </w:r>
     </w:p>
     <w:p/>
     <w:sdt>
       <w:sdtPr>
         <w:rPr>
-          <w:lang w:val="de-DE"/>
+          <w:rFonts w:asciiTheme="minorHAnsi" w:eastAsiaTheme="minorHAnsi" w:hAnsiTheme="minorHAnsi" w:cstheme="minorBidi"/>
+          <w:color w:val="auto"/>
+          <w:sz w:val="22"/>
+          <w:szCs w:val="22"/>
+          <w:lang w:val="de-DE" w:eastAsia="en-US"/>
         </w:rPr>
         <w:id w:val="784923759"/>
         <w:docPartObj>
@@ -487,13 +484,8 @@
       </w:sdtPr>
       <w:sdtEndPr>
         <w:rPr>
-          <w:rFonts w:asciiTheme="minorHAnsi" w:eastAsiaTheme="minorHAnsi" w:hAnsiTheme="minorHAnsi" w:cstheme="minorBidi"/>
           <w:b/>
           <w:bCs/>
-          <w:color w:val="auto"/>
-          <w:sz w:val="22"/>
-          <w:szCs w:val="22"/>
-          <w:lang w:eastAsia="en-US"/>
         </w:rPr>
       </w:sdtEndPr>
       <w:sdtContent>
@@ -991,15 +983,7 @@
         <w:t xml:space="preserve">. </w:t>
       </w:r>
       <w:r>
-        <w:t>Dazu habe ich noch in der Klasse «</w:t>
-      </w:r>
-      <w:proofErr w:type="spellStart"/>
-      <w:r>
-        <w:t>Room</w:t>
-      </w:r>
-      <w:proofErr w:type="spellEnd"/>
-      <w:r>
-        <w:t xml:space="preserve">» </w:t>
+        <w:t xml:space="preserve">Dazu habe ich noch in der Klasse «Room» </w:t>
       </w:r>
       <w:r>
         <w:t>die Attribute</w:t>
@@ -1083,13 +1067,8 @@
     <w:p/>
     <w:p/>
     <w:p>
-      <w:proofErr w:type="spellStart"/>
-      <w:r>
-        <w:t>Armory</w:t>
-      </w:r>
-      <w:proofErr w:type="spellEnd"/>
-      <w:r>
-        <w:t>: Hier kauft man Waffen für die Kämpfe (Die Beste ist extrem Teuer und nur durch besiegen des 1. Gegners zu Kriegen).</w:t>
+      <w:r>
+        <w:t>Armory: Hier kauft man Waffen für die Kämpfe (Die Beste ist extrem Teuer und nur durch besiegen des 1. Gegners zu Kriegen).</w:t>
       </w:r>
     </w:p>
     <w:p>
@@ -1098,13 +1077,8 @@
       </w:r>
     </w:p>
     <w:p>
-      <w:proofErr w:type="spellStart"/>
-      <w:r>
-        <w:t>Forest</w:t>
-      </w:r>
-      <w:proofErr w:type="spellEnd"/>
-      <w:r>
-        <w:t>: Hier kann man Tiere für Geld Jagen (Man braucht die Waffe die man vom 1. Gegner kriegt um genug Geld für die Beste Waffe zu verdienen</w:t>
+      <w:r>
+        <w:t>Forest: Hier kann man Tiere für Geld Jagen (Man braucht die Waffe die man vom 1. Gegner kriegt um genug Geld für die Beste Waffe zu verdienen</w:t>
       </w:r>
       <w:r>
         <w:t>, Verbraucht Stamina</w:t>
@@ -1114,59 +1088,40 @@
       </w:r>
     </w:p>
     <w:p>
-      <w:proofErr w:type="spellStart"/>
-      <w:r>
-        <w:t>VillageCenter</w:t>
-      </w:r>
-      <w:proofErr w:type="spellEnd"/>
-      <w:r>
-        <w:t>: Verbinder die Meisten Räume.</w:t>
-      </w:r>
-    </w:p>
-    <w:p>
-      <w:proofErr w:type="spellStart"/>
-      <w:r>
-        <w:t>CaveOpening</w:t>
-      </w:r>
-      <w:proofErr w:type="spellEnd"/>
-      <w:r>
-        <w:t>: Leerer Raum der in die «Cave» führt</w:t>
+      <w:r>
+        <w:t>VillageCenter: Verbinder die Meisten Räume.</w:t>
+      </w:r>
+    </w:p>
+    <w:p>
+      <w:r>
+        <w:t>CaveOpening: Leerer Raum der in die «Cave» führt</w:t>
       </w:r>
       <w:r>
         <w:t>.</w:t>
       </w:r>
     </w:p>
     <w:p>
-      <w:proofErr w:type="spellStart"/>
-      <w:r>
-        <w:t>EnemyRoom</w:t>
-      </w:r>
-      <w:proofErr w:type="spellEnd"/>
-      <w:r>
-        <w:t>: Hier</w:t>
+      <w:r>
+        <w:t>EnemyRoom: Hier</w:t>
       </w:r>
       <w:r>
         <w:t xml:space="preserve"> kann man den 1. Gegner Töten (Verbraucht Stamina).</w:t>
       </w:r>
-    </w:p>
-    <w:p>
-      <w:proofErr w:type="spellStart"/>
-      <w:r>
-        <w:t>BossRoom</w:t>
-      </w:r>
-      <w:proofErr w:type="spellEnd"/>
-      <w:r>
-        <w:t>: Hier kann man den Boss Töten um zu gewinnen (Für dies Braucht man die Beste Waffe).</w:t>
-      </w:r>
-    </w:p>
-    <w:p>
-      <w:proofErr w:type="spellStart"/>
-      <w:r>
-        <w:t>ExitVillage</w:t>
-      </w:r>
-      <w:proofErr w:type="spellEnd"/>
-      <w:r>
-        <w:t xml:space="preserve"> (Exit): Führt ins nichts und man Verliert.</w:t>
+      <w:r>
+        <w:t xml:space="preserve"> Der «Tunnel» kommt erst nach besiegen des Gegners ans Licht</w:t>
+      </w:r>
+      <w:r>
+        <w:t>.</w:t>
+      </w:r>
+    </w:p>
+    <w:p>
+      <w:r>
+        <w:t>BossRoom: Hier kann man den Boss Töten um zu gewinnen (Für dies Braucht man die Beste Waffe).</w:t>
+      </w:r>
+    </w:p>
+    <w:p>
+      <w:r>
+        <w:t>ExitVillage (Exit): Führt ins nichts und man Verliert.</w:t>
       </w:r>
     </w:p>
     <w:p>
@@ -1174,22 +1129,19 @@
         <w:br w:type="page"/>
       </w:r>
     </w:p>
-    <w:p>
-      <w:bookmarkStart w:id="2" w:name="_GoBack"/>
-      <w:bookmarkEnd w:id="2"/>
-    </w:p>
+    <w:p/>
     <w:p>
       <w:pPr>
         <w:pStyle w:val="berschrift1"/>
       </w:pPr>
-      <w:bookmarkStart w:id="3" w:name="_Toc525559338"/>
+      <w:bookmarkStart w:id="2" w:name="_Toc525559338"/>
       <w:r>
         <w:t xml:space="preserve">Aufgabe </w:t>
       </w:r>
       <w:r>
         <w:t>6.5:</w:t>
       </w:r>
-      <w:bookmarkEnd w:id="3"/>
+      <w:bookmarkEnd w:id="2"/>
     </w:p>
     <w:p>
       <w:r>
@@ -1206,7 +1158,7 @@
       <w:r>
         <w:t>2. Idee</w:t>
       </w:r>
-      <w:bookmarkStart w:id="4" w:name="_Toc525559339"/>
+      <w:bookmarkStart w:id="3" w:name="_Toc525559339"/>
     </w:p>
     <w:p>
       <w:r>
@@ -1217,15 +1169,7 @@
     <w:p/>
     <w:p>
       <w:r>
-        <w:t>Ich ging mit der 2. Idee da ich sowieso ein «kleines Kampfsystem» implementieren wollte. Somit gewinnt man wenn man den Gegner im «</w:t>
-      </w:r>
-      <w:proofErr w:type="spellStart"/>
-      <w:r>
-        <w:t>BossRoom</w:t>
-      </w:r>
-      <w:proofErr w:type="spellEnd"/>
-      <w:r>
-        <w:t>» (siehe 6.4) Besiegt</w:t>
+        <w:t>Ich ging mit der 2. Idee da ich sowieso ein «kleines Kampfsystem» implementieren wollte. Somit gewinnt man wenn man den Gegner im «BossRoom» (siehe 6.4) Besiegt</w:t>
       </w:r>
       <w:r>
         <w:t>.</w:t>
@@ -1244,34 +1188,67 @@
       <w:r>
         <w:t>6.6:</w:t>
       </w:r>
-      <w:bookmarkEnd w:id="4"/>
-    </w:p>
-    <w:p/>
+      <w:bookmarkEnd w:id="3"/>
+    </w:p>
+    <w:p>
+      <w:r>
+        <w:t xml:space="preserve">Nun Implementiere ich die Räume, wie ich sie mir in der Aufgabe 6.4 geplant habe. Sie haben in der Beschreibung auch schon Ihre Funktionalitäten für 6.8 erklärt für den Spieler. </w:t>
+      </w:r>
+    </w:p>
     <w:p>
       <w:pPr>
         <w:pStyle w:val="berschrift1"/>
       </w:pPr>
-      <w:bookmarkStart w:id="5" w:name="_Toc525559340"/>
+      <w:bookmarkStart w:id="4" w:name="_Toc525559340"/>
       <w:r>
         <w:t xml:space="preserve">Aufgabe </w:t>
       </w:r>
       <w:r>
         <w:t>6.7:</w:t>
       </w:r>
-      <w:bookmarkEnd w:id="5"/>
-    </w:p>
-    <w:p/>
+      <w:bookmarkEnd w:id="4"/>
+    </w:p>
+    <w:p>
+      <w:r>
+        <w:t>Die Items erstelle Ich zwar nun (sind alles Waffen) aber man kann sie erst nach der Implementation von Gold / Stamina / Life im Zuge von 6.8 bekommen da sie Gekauft oder von Monster bekommen werden müssen.</w:t>
+      </w:r>
+      <w:r>
+        <w:t xml:space="preserve"> Die Items sind eine eigene Klasse (Namens «Weapon»)</w:t>
+      </w:r>
+      <w:r>
+        <w:t xml:space="preserve"> </w:t>
+      </w:r>
+      <w:r>
+        <w:t>und der Spieler (Wird auch eine Klasse im Zuge von 6.8) hat dann ein Attribut «inventar» welches eine List&lt;Weapon&gt; ist.</w:t>
+      </w:r>
+    </w:p>
     <w:p>
       <w:pPr>
         <w:pStyle w:val="berschrift1"/>
       </w:pPr>
-      <w:bookmarkStart w:id="6" w:name="_Toc525559341"/>
+      <w:bookmarkStart w:id="5" w:name="_Toc525559341"/>
       <w:r>
         <w:t xml:space="preserve">Aufgabe </w:t>
       </w:r>
       <w:r>
         <w:t>6.8:</w:t>
       </w:r>
+      <w:bookmarkEnd w:id="5"/>
+    </w:p>
+    <w:p>
+      <w:r>
+        <w:t xml:space="preserve">Zu den Voraussetzungen habe ich vor ein Geldsystem, Stamina / Life System und ein Kampfsystem zu implementieren. Dazu erstelle ich die Klasse «Player» und das Enum «PlayerType». Dann erstelle ich alle Players (den Verkäufer, den Motelbesitzer, die Gegner, etc…) nach dem Erstellen der Räume und erstelle alle Waffen die es im Spiel gibt im Inventar des Verkäufers sodass man diese dann Kaufen kann. Um Geld zu verdienen geht man in den Wald und benutzt «hunt &lt;WeaponName&gt;». Um Stamina oder Life zu regenerieren geht man in dan Motel und benutzt «sleep &lt;rest/nap&gt;». Stamina braucht man für hunt und für attack, Life nur für Attack. </w:t>
+      </w:r>
+      <w:r>
+        <w:t xml:space="preserve"> Um Weapons zu kaufen geht man in die Armory und benutzt «buy &lt;WeaponName&gt;»</w:t>
+      </w:r>
+      <w:r>
+        <w:t>. Zuletzt um anzugreifen geht man in den Enemy oder BossRoom und benutzt «attack &lt;WeaponName&gt;»</w:t>
+      </w:r>
+      <w:r>
+        <w:t>.</w:t>
+      </w:r>
+      <w:bookmarkStart w:id="6" w:name="_GoBack"/>
       <w:bookmarkEnd w:id="6"/>
     </w:p>
     <w:sectPr>
@@ -1319,14 +1296,36 @@
     <w:pPr>
       <w:pStyle w:val="Fuzeile"/>
     </w:pPr>
-    <w:fldSimple w:instr=" DATE   \* MERGEFORMAT ">
-      <w:r>
-        <w:rPr>
-          <w:noProof/>
-        </w:rPr>
-        <w:t>24.09.2018</w:t>
-      </w:r>
-    </w:fldSimple>
+    <w:r>
+      <w:rPr>
+        <w:noProof/>
+      </w:rPr>
+      <w:fldChar w:fldCharType="begin"/>
+    </w:r>
+    <w:r>
+      <w:rPr>
+        <w:noProof/>
+      </w:rPr>
+      <w:instrText xml:space="preserve"> DATE   \* MERGEFORMAT </w:instrText>
+    </w:r>
+    <w:r>
+      <w:rPr>
+        <w:noProof/>
+      </w:rPr>
+      <w:fldChar w:fldCharType="separate"/>
+    </w:r>
+    <w:r>
+      <w:rPr>
+        <w:noProof/>
+      </w:rPr>
+      <w:t>26.09.2018</w:t>
+    </w:r>
+    <w:r>
+      <w:rPr>
+        <w:noProof/>
+      </w:rPr>
+      <w:fldChar w:fldCharType="end"/>
+    </w:r>
     <w:r>
       <w:tab/>
     </w:r>
@@ -1357,14 +1356,36 @@
     <w:r>
       <w:t xml:space="preserve"> </w:t>
     </w:r>
-    <w:fldSimple w:instr=" NUMPAGES   \* MERGEFORMAT ">
-      <w:r>
-        <w:rPr>
-          <w:noProof/>
-        </w:rPr>
-        <w:t>4</w:t>
-      </w:r>
-    </w:fldSimple>
+    <w:r>
+      <w:rPr>
+        <w:noProof/>
+      </w:rPr>
+      <w:fldChar w:fldCharType="begin"/>
+    </w:r>
+    <w:r>
+      <w:rPr>
+        <w:noProof/>
+      </w:rPr>
+      <w:instrText xml:space="preserve"> NUMPAGES   \* MERGEFORMAT </w:instrText>
+    </w:r>
+    <w:r>
+      <w:rPr>
+        <w:noProof/>
+      </w:rPr>
+      <w:fldChar w:fldCharType="separate"/>
+    </w:r>
+    <w:r>
+      <w:rPr>
+        <w:noProof/>
+      </w:rPr>
+      <w:t>4</w:t>
+    </w:r>
+    <w:r>
+      <w:rPr>
+        <w:noProof/>
+      </w:rPr>
+      <w:fldChar w:fldCharType="end"/>
+    </w:r>
     <w:r>
       <w:t xml:space="preserve"> </w:t>
     </w:r>
@@ -1404,13 +1425,8 @@
       <w:pStyle w:val="Kopfzeile"/>
     </w:pPr>
     <w:r>
-      <w:t xml:space="preserve">Projekt </w:t>
+      <w:t>Projekt Zuul</w:t>
     </w:r>
-    <w:proofErr w:type="spellStart"/>
-    <w:r>
-      <w:t>Zuul</w:t>
-    </w:r>
-    <w:proofErr w:type="spellEnd"/>
     <w:r>
       <w:t xml:space="preserve"> – M226a</w:t>
     </w:r>
@@ -2154,8 +2170,12 @@
   </w:compat>
   <w:rsids>
     <w:rsidRoot w:val="00552FA5"/>
+    <w:rsid w:val="00356E53"/>
     <w:rsid w:val="00552FA5"/>
+    <w:rsid w:val="006940EA"/>
     <w:rsid w:val="007A7F09"/>
+    <w:rsid w:val="00B936A8"/>
+    <w:rsid w:val="00E76398"/>
   </w:rsids>
   <m:mathPr>
     <m:mathFont m:val="Cambria Math"/>
@@ -2902,7 +2922,7 @@
 </file>
 
 <file path=customXml/itemProps2.xml><?xml version="1.0" encoding="utf-8"?>
-<ds:datastoreItem xmlns:ds="http://schemas.openxmlformats.org/officeDocument/2006/customXml" ds:itemID="{88B84409-B13E-4AF2-B0D3-38D0AC664736}">
+<ds:datastoreItem xmlns:ds="http://schemas.openxmlformats.org/officeDocument/2006/customXml" ds:itemID="{EF3E9F16-4C55-4D5C-A72D-0A9173775630}">
   <ds:schemaRefs>
     <ds:schemaRef ds:uri="http://schemas.openxmlformats.org/officeDocument/2006/bibliography"/>
   </ds:schemaRefs>

</xml_diff>